<commit_message>
update Card Compare's document
</commit_message>
<xml_diff>
--- a/org/docs/user-manuals/User_Guide-Card_Comparison.docx
+++ b/org/docs/user-manuals/User_Guide-Card_Comparison.docx
@@ -1,6 +1,6 @@
 
 <file path=word/document.xml><?xml version="1.0" encoding="utf-8"?>
-<w:document xmlns:wpc="http://schemas.microsoft.com/office/word/2010/wordprocessingCanvas" xmlns:mc="http://schemas.openxmlformats.org/markup-compatibility/2006" xmlns:o="urn:schemas-microsoft-com:office:office" xmlns:r="http://schemas.openxmlformats.org/officeDocument/2006/relationships" xmlns:m="http://schemas.openxmlformats.org/officeDocument/2006/math" xmlns:v="urn:schemas-microsoft-com:vml" xmlns:wp14="http://schemas.microsoft.com/office/word/2010/wordprocessingDrawing" xmlns:wp="http://schemas.openxmlformats.org/drawingml/2006/wordprocessingDrawing" xmlns:w10="urn:schemas-microsoft-com:office:word" xmlns:w="http://schemas.openxmlformats.org/wordprocessingml/2006/main" xmlns:w14="http://schemas.microsoft.com/office/word/2010/wordml" xmlns:w15="http://schemas.microsoft.com/office/word/2012/wordml" xmlns:wpg="http://schemas.microsoft.com/office/word/2010/wordprocessingGroup" xmlns:wpi="http://schemas.microsoft.com/office/word/2010/wordprocessingInk" xmlns:wne="http://schemas.microsoft.com/office/word/2006/wordml" xmlns:wps="http://schemas.microsoft.com/office/word/2010/wordprocessingShape" mc:Ignorable="w14 w15 wp14">
+<w:document xmlns:wpc="http://schemas.microsoft.com/office/word/2010/wordprocessingCanvas" xmlns:mo="http://schemas.microsoft.com/office/mac/office/2008/main" xmlns:mc="http://schemas.openxmlformats.org/markup-compatibility/2006" xmlns:mv="urn:schemas-microsoft-com:mac:vml" xmlns:o="urn:schemas-microsoft-com:office:office" xmlns:r="http://schemas.openxmlformats.org/officeDocument/2006/relationships" xmlns:m="http://schemas.openxmlformats.org/officeDocument/2006/math" xmlns:v="urn:schemas-microsoft-com:vml" xmlns:wp14="http://schemas.microsoft.com/office/word/2010/wordprocessingDrawing" xmlns:wp="http://schemas.openxmlformats.org/drawingml/2006/wordprocessingDrawing" xmlns:w10="urn:schemas-microsoft-com:office:word" xmlns:w="http://schemas.openxmlformats.org/wordprocessingml/2006/main" xmlns:w14="http://schemas.microsoft.com/office/word/2010/wordml" xmlns:w15="http://schemas.microsoft.com/office/word/2012/wordml" xmlns:wpg="http://schemas.microsoft.com/office/word/2010/wordprocessingGroup" xmlns:wpi="http://schemas.microsoft.com/office/word/2010/wordprocessingInk" xmlns:wne="http://schemas.microsoft.com/office/word/2006/wordml" xmlns:wps="http://schemas.microsoft.com/office/word/2010/wordprocessingShape" mc:Ignorable="w14 w15 wp14">
   <w:body>
     <w:p>
       <w:pPr>
@@ -22,7 +22,7 @@
       <w:r>
         <w:rPr>
           <w:noProof/>
-          <w:lang w:val="en-US" w:eastAsia="ja-JP"/>
+          <w:lang w:eastAsia="en-GB"/>
         </w:rPr>
         <w:drawing>
           <wp:anchor distT="0" distB="0" distL="0" distR="114300" simplePos="0" relativeHeight="251661312" behindDoc="1" locked="0" layoutInCell="1" allowOverlap="1" wp14:anchorId="1AD4DD66" wp14:editId="733E5423">
@@ -94,7 +94,7 @@
       <w:r>
         <w:rPr>
           <w:noProof/>
-          <w:lang w:val="en-US" w:eastAsia="ja-JP"/>
+          <w:lang w:eastAsia="en-GB"/>
         </w:rPr>
         <mc:AlternateContent>
           <mc:Choice Requires="wps">
@@ -158,7 +158,7 @@
               </wp:anchor>
             </w:drawing>
           </mc:Choice>
-          <mc:Fallback xmlns:mv="urn:schemas-microsoft-com:mac:vml" xmlns:mo="http://schemas.microsoft.com/office/mac/office/2008/main">
+          <mc:Fallback>
             <w:pict>
               <v:line w14:anchorId="15EBDDC1" id="Line 4" o:spid="_x0000_s1026" style="position:absolute;z-index:251660288;visibility:visible;mso-wrap-style:square;mso-width-percent:0;mso-height-percent:0;mso-wrap-distance-left:114296emu;mso-wrap-distance-top:0;mso-wrap-distance-right:114296emu;mso-wrap-distance-bottom:0;mso-position-horizontal:absolute;mso-position-horizontal-relative:page;mso-position-vertical:absolute;mso-position-vertical-relative:page;mso-width-percent:0;mso-height-percent:0;mso-width-relative:page;mso-height-relative:page" from="211.6pt,15.4pt" to="211.6pt,765.4pt" o:gfxdata="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" strokecolor="#17365d" strokeweight="1.5pt">
                 <w10:wrap anchorx="page" anchory="page"/>
@@ -275,7 +275,7 @@
       <w:r>
         <w:rPr>
           <w:noProof/>
-          <w:lang w:val="en-US" w:eastAsia="ja-JP"/>
+          <w:lang w:eastAsia="en-GB"/>
         </w:rPr>
         <mc:AlternateContent>
           <mc:Choice Requires="wps">
@@ -1996,7 +1996,7 @@
           <w:rFonts w:ascii="Arial" w:hAnsi="Arial" w:cs="Arial"/>
           <w:noProof/>
           <w:sz w:val="20"/>
-          <w:lang w:eastAsia="ja-JP"/>
+          <w:lang w:val="en-GB" w:eastAsia="en-GB"/>
         </w:rPr>
         <w:drawing>
           <wp:inline distT="0" distB="0" distL="0" distR="0" wp14:anchorId="085944DC" wp14:editId="63B35FEC">
@@ -2127,7 +2127,7 @@
           <w:rFonts w:ascii="Arial" w:hAnsi="Arial" w:cs="Arial"/>
           <w:noProof/>
           <w:sz w:val="20"/>
-          <w:lang w:eastAsia="ja-JP"/>
+          <w:lang w:val="en-GB" w:eastAsia="en-GB"/>
         </w:rPr>
         <w:drawing>
           <wp:inline distT="0" distB="0" distL="0" distR="0" wp14:anchorId="630B445F" wp14:editId="7ABD8E42">
@@ -2194,7 +2194,7 @@
           <w:rFonts w:ascii="Arial" w:hAnsi="Arial" w:cs="Arial"/>
           <w:noProof/>
           <w:sz w:val="20"/>
-          <w:lang w:eastAsia="ja-JP"/>
+          <w:lang w:val="en-GB" w:eastAsia="en-GB"/>
         </w:rPr>
         <w:lastRenderedPageBreak/>
         <w:drawing>
@@ -2300,7 +2300,7 @@
           <w:rFonts w:ascii="Arial" w:hAnsi="Arial" w:cs="Arial"/>
           <w:noProof/>
           <w:sz w:val="20"/>
-          <w:lang w:eastAsia="ja-JP"/>
+          <w:lang w:val="en-GB" w:eastAsia="en-GB"/>
         </w:rPr>
         <w:drawing>
           <wp:inline distT="0" distB="0" distL="0" distR="0" wp14:anchorId="7373BCD2" wp14:editId="3A1FA732">
@@ -2399,7 +2399,7 @@
           <w:rFonts w:ascii="Arial" w:hAnsi="Arial" w:cs="Arial"/>
           <w:noProof/>
           <w:sz w:val="20"/>
-          <w:lang w:eastAsia="ja-JP"/>
+          <w:lang w:val="en-GB" w:eastAsia="en-GB"/>
         </w:rPr>
         <w:drawing>
           <wp:inline distT="0" distB="0" distL="0" distR="0" wp14:anchorId="2C31AE85" wp14:editId="022D5F3B">
@@ -2525,7 +2525,7 @@
       <w:r>
         <w:rPr>
           <w:noProof/>
-          <w:lang w:val="en-US" w:eastAsia="ja-JP"/>
+          <w:lang w:eastAsia="en-GB"/>
         </w:rPr>
         <w:drawing>
           <wp:inline distT="0" distB="0" distL="0" distR="0" wp14:anchorId="5730B691" wp14:editId="11FAB792">
@@ -2614,7 +2614,7 @@
       <w:r>
         <w:rPr>
           <w:noProof/>
-          <w:lang w:val="en-US" w:eastAsia="ja-JP"/>
+          <w:lang w:eastAsia="en-GB"/>
         </w:rPr>
         <w:drawing>
           <wp:inline distT="0" distB="0" distL="0" distR="0" wp14:anchorId="1D48FB38" wp14:editId="03F32DE3">
@@ -2683,7 +2683,7 @@
       <w:r>
         <w:rPr>
           <w:noProof/>
-          <w:lang w:val="en-US" w:eastAsia="ja-JP"/>
+          <w:lang w:eastAsia="en-GB"/>
         </w:rPr>
         <w:drawing>
           <wp:inline distT="0" distB="0" distL="0" distR="0" wp14:anchorId="10280276" wp14:editId="69F3234F">
@@ -2779,7 +2779,7 @@
       <w:r>
         <w:rPr>
           <w:noProof/>
-          <w:lang w:val="en-US" w:eastAsia="ja-JP"/>
+          <w:lang w:eastAsia="en-GB"/>
         </w:rPr>
         <w:drawing>
           <wp:inline distT="0" distB="0" distL="0" distR="0" wp14:anchorId="2F9E819D" wp14:editId="6EDF3DCC">
@@ -2885,7 +2885,7 @@
       <w:r>
         <w:rPr>
           <w:noProof/>
-          <w:lang w:val="en-US" w:eastAsia="ja-JP"/>
+          <w:lang w:eastAsia="en-GB"/>
         </w:rPr>
         <w:drawing>
           <wp:inline distT="0" distB="0" distL="0" distR="0" wp14:anchorId="6DE59F7B" wp14:editId="0227D2BB">
@@ -3005,7 +3005,7 @@
           <w:rFonts w:ascii="Arial" w:hAnsi="Arial" w:cs="Arial"/>
           <w:noProof/>
           <w:sz w:val="20"/>
-          <w:lang w:eastAsia="ja-JP"/>
+          <w:lang w:val="en-GB" w:eastAsia="en-GB"/>
         </w:rPr>
         <w:drawing>
           <wp:inline distT="0" distB="0" distL="0" distR="0" wp14:anchorId="25355FB2" wp14:editId="13FCFE27">
@@ -3096,7 +3096,7 @@
           <w:rFonts w:ascii="Arial" w:hAnsi="Arial" w:cs="Arial"/>
           <w:noProof/>
           <w:sz w:val="20"/>
-          <w:lang w:eastAsia="ja-JP"/>
+          <w:lang w:val="en-GB" w:eastAsia="en-GB"/>
         </w:rPr>
         <w:drawing>
           <wp:inline distT="0" distB="0" distL="0" distR="0" wp14:anchorId="3FF4A2AB" wp14:editId="27115F80">
@@ -3218,7 +3218,7 @@
           <w:rFonts w:ascii="Arial" w:hAnsi="Arial" w:cs="Arial"/>
           <w:noProof/>
           <w:sz w:val="20"/>
-          <w:lang w:eastAsia="ja-JP"/>
+          <w:lang w:val="en-GB" w:eastAsia="en-GB"/>
         </w:rPr>
         <w:drawing>
           <wp:inline distT="0" distB="0" distL="0" distR="0" wp14:anchorId="6089821F" wp14:editId="1651CA30">
@@ -3300,7 +3300,7 @@
           <w:rFonts w:ascii="Arial" w:hAnsi="Arial" w:cs="Arial"/>
           <w:noProof/>
           <w:sz w:val="20"/>
-          <w:lang w:eastAsia="ja-JP"/>
+          <w:lang w:val="en-GB" w:eastAsia="en-GB"/>
         </w:rPr>
         <w:drawing>
           <wp:inline distT="0" distB="0" distL="0" distR="0" wp14:anchorId="10ACD781" wp14:editId="51D4200B">
@@ -3407,7 +3407,7 @@
           <w:rFonts w:ascii="Arial" w:hAnsi="Arial" w:cs="Arial"/>
           <w:noProof/>
           <w:sz w:val="20"/>
-          <w:lang w:eastAsia="ja-JP"/>
+          <w:lang w:val="en-GB" w:eastAsia="en-GB"/>
         </w:rPr>
         <w:drawing>
           <wp:inline distT="0" distB="0" distL="0" distR="0" wp14:anchorId="51DE17F8" wp14:editId="504A53FE">
@@ -3488,7 +3488,7 @@
       <w:r>
         <w:rPr>
           <w:noProof/>
-          <w:lang w:val="en-US" w:eastAsia="ja-JP"/>
+          <w:lang w:eastAsia="en-GB"/>
         </w:rPr>
         <w:drawing>
           <wp:inline distT="0" distB="0" distL="0" distR="0" wp14:anchorId="172747D9" wp14:editId="21735376">
@@ -3580,7 +3580,7 @@
       <w:r>
         <w:rPr>
           <w:noProof/>
-          <w:lang w:val="en-US" w:eastAsia="ja-JP"/>
+          <w:lang w:eastAsia="en-GB"/>
         </w:rPr>
         <w:drawing>
           <wp:inline distT="0" distB="0" distL="0" distR="0" wp14:anchorId="04F12C3B" wp14:editId="45AE2237">
@@ -3676,8 +3676,8 @@
         <w:pStyle w:val="Heading1"/>
       </w:pPr>
       <w:bookmarkStart w:id="10" w:name="_Requirements"/>
-      <w:bookmarkStart w:id="11" w:name="_Toc463246272"/>
-      <w:bookmarkStart w:id="12" w:name="_Toc469342506"/>
+      <w:bookmarkStart w:id="11" w:name="_Toc469342506"/>
+      <w:bookmarkStart w:id="12" w:name="_Toc463246272"/>
       <w:bookmarkEnd w:id="10"/>
       <w:r>
         <w:lastRenderedPageBreak/>
@@ -3689,7 +3689,7 @@
       <w:r>
         <w:t xml:space="preserve"> specific DCR Break-up</w:t>
       </w:r>
-      <w:bookmarkEnd w:id="12"/>
+      <w:bookmarkEnd w:id="11"/>
     </w:p>
     <w:p>
       <w:r>
@@ -3727,7 +3727,7 @@
       </w:r>
       <w:bookmarkEnd w:id="13"/>
     </w:p>
-    <w:bookmarkEnd w:id="11"/>
+    <w:bookmarkEnd w:id="12"/>
     <w:p>
       <w:pPr>
         <w:pStyle w:val="body1"/>
@@ -3936,7 +3936,7 @@
           <w:rFonts w:ascii="Arial" w:hAnsi="Arial" w:cs="Arial"/>
           <w:noProof/>
           <w:sz w:val="20"/>
-          <w:lang w:eastAsia="ja-JP"/>
+          <w:lang w:val="en-GB" w:eastAsia="en-GB"/>
         </w:rPr>
         <w:drawing>
           <wp:inline distT="0" distB="0" distL="0" distR="0" wp14:anchorId="1A333A10" wp14:editId="56FE4B6F">
@@ -4055,7 +4055,7 @@
           <w:rFonts w:ascii="Arial" w:hAnsi="Arial" w:cs="Arial"/>
           <w:noProof/>
           <w:sz w:val="20"/>
-          <w:lang w:eastAsia="ja-JP"/>
+          <w:lang w:val="en-GB" w:eastAsia="en-GB"/>
         </w:rPr>
         <w:drawing>
           <wp:inline distT="0" distB="0" distL="0" distR="0" wp14:anchorId="30AA3DD2" wp14:editId="00B879CA">
@@ -4145,12 +4145,6 @@
           <w:sz w:val="20"/>
         </w:rPr>
         <w:br/>
-      </w:r>
-      <w:r>
-        <w:rPr>
-          <w:rFonts w:ascii="Arial" w:hAnsi="Arial" w:cs="Arial"/>
-          <w:sz w:val="20"/>
-        </w:rPr>
         <w:t>Browse filed where the user selects the corresponding card DCR or page by clicking on the Browse button</w:t>
       </w:r>
       <w:r>
@@ -4165,7 +4159,7 @@
           <w:rFonts w:ascii="Arial" w:hAnsi="Arial" w:cs="Arial"/>
           <w:noProof/>
           <w:sz w:val="20"/>
-          <w:lang w:eastAsia="ja-JP"/>
+          <w:lang w:val="en-GB" w:eastAsia="en-GB"/>
         </w:rPr>
         <w:drawing>
           <wp:inline distT="0" distB="0" distL="0" distR="0" wp14:anchorId="4710202E" wp14:editId="105E7E8C">
@@ -4212,14 +4206,1151 @@
     </w:p>
     <w:p>
       <w:pPr>
+        <w:pStyle w:val="Heading2"/>
+      </w:pPr>
+      <w:r>
+        <w:t xml:space="preserve">Card </w:t>
+      </w:r>
+      <w:r>
+        <w:t>Information</w:t>
+      </w:r>
+    </w:p>
+    <w:p>
+      <w:pPr>
+        <w:pStyle w:val="body1"/>
+        <w:rPr>
+          <w:rFonts w:ascii="Arial" w:hAnsi="Arial" w:cs="Arial"/>
+          <w:sz w:val="20"/>
+        </w:rPr>
+      </w:pPr>
+      <w:r>
+        <w:rPr>
+          <w:rFonts w:ascii="Arial" w:hAnsi="Arial" w:cs="Arial"/>
+          <w:sz w:val="20"/>
+        </w:rPr>
+        <w:t xml:space="preserve">The information of every card comes from the DCR browse mentioned in part 3.1. </w:t>
+      </w:r>
+    </w:p>
+    <w:p>
+      <w:pPr>
+        <w:pStyle w:val="body1"/>
+        <w:rPr>
+          <w:rFonts w:ascii="Arial" w:hAnsi="Arial" w:cs="Arial"/>
+          <w:sz w:val="20"/>
+        </w:rPr>
+      </w:pPr>
+      <w:r>
+        <w:rPr>
+          <w:rFonts w:ascii="Arial" w:hAnsi="Arial" w:cs="Arial"/>
+          <w:sz w:val="20"/>
+        </w:rPr>
+        <w:t xml:space="preserve">All the available DCRs for card can be found in directory </w:t>
+      </w:r>
+      <w:r>
+        <w:rPr>
+          <w:rFonts w:ascii="Arial" w:hAnsi="Arial" w:cs="Arial"/>
+          <w:sz w:val="20"/>
+        </w:rPr>
+        <w:t>&lt;</w:t>
+      </w:r>
+      <w:proofErr w:type="spellStart"/>
+      <w:r>
+        <w:rPr>
+          <w:rFonts w:ascii="Arial" w:hAnsi="Arial" w:cs="Arial"/>
+          <w:sz w:val="20"/>
+        </w:rPr>
+        <w:t>wa</w:t>
+      </w:r>
+      <w:proofErr w:type="spellEnd"/>
+      <w:r>
+        <w:rPr>
+          <w:rFonts w:ascii="Arial" w:hAnsi="Arial" w:cs="Arial"/>
+          <w:sz w:val="20"/>
+        </w:rPr>
+        <w:t>-path&gt;/</w:t>
+      </w:r>
+      <w:proofErr w:type="spellStart"/>
+      <w:r>
+        <w:rPr>
+          <w:rFonts w:ascii="Arial" w:hAnsi="Arial" w:cs="Arial"/>
+          <w:sz w:val="20"/>
+        </w:rPr>
+        <w:t>templatedata</w:t>
+      </w:r>
+      <w:proofErr w:type="spellEnd"/>
+      <w:r>
+        <w:rPr>
+          <w:rFonts w:ascii="Arial" w:hAnsi="Arial" w:cs="Arial"/>
+          <w:sz w:val="20"/>
+        </w:rPr>
+        <w:t>/</w:t>
+      </w:r>
+      <w:r>
+        <w:rPr>
+          <w:rFonts w:ascii="Arial" w:hAnsi="Arial" w:cs="Arial"/>
+          <w:sz w:val="20"/>
+        </w:rPr>
+        <w:t>cards/listing</w:t>
+      </w:r>
+      <w:r>
+        <w:rPr>
+          <w:rFonts w:ascii="Arial" w:hAnsi="Arial" w:cs="Arial"/>
+          <w:sz w:val="20"/>
+        </w:rPr>
+        <w:t>/data</w:t>
+      </w:r>
+      <w:r>
+        <w:rPr>
+          <w:rFonts w:ascii="Arial" w:hAnsi="Arial" w:cs="Arial"/>
+          <w:sz w:val="20"/>
+        </w:rPr>
+        <w:t>. By default, the DCR will have 4 containers:</w:t>
+      </w:r>
+    </w:p>
+    <w:p>
+      <w:pPr>
+        <w:pStyle w:val="body1"/>
+        <w:numPr>
+          <w:ilvl w:val="0"/>
+          <w:numId w:val="37"/>
+        </w:numPr>
+        <w:rPr>
+          <w:rFonts w:ascii="Arial" w:hAnsi="Arial" w:cs="Arial"/>
+          <w:sz w:val="20"/>
+        </w:rPr>
+      </w:pPr>
+      <w:r>
+        <w:rPr>
+          <w:rFonts w:ascii="Arial" w:hAnsi="Arial" w:cs="Arial"/>
+          <w:sz w:val="20"/>
+        </w:rPr>
+        <w:t>First Container (No name)</w:t>
+      </w:r>
+    </w:p>
+    <w:p>
+      <w:pPr>
+        <w:pStyle w:val="body1"/>
+        <w:ind w:left="720"/>
+        <w:rPr>
+          <w:rFonts w:ascii="Arial" w:hAnsi="Arial" w:cs="Arial"/>
+          <w:sz w:val="20"/>
+        </w:rPr>
+      </w:pPr>
+      <w:r>
+        <w:rPr>
+          <w:rFonts w:ascii="Arial" w:hAnsi="Arial" w:cs="Arial"/>
+          <w:sz w:val="20"/>
+        </w:rPr>
+        <w:t>This container is used for Card Comparison page. The following items in this container contains information to be displayed for that card in Card Comparison page:</w:t>
+      </w:r>
+    </w:p>
+    <w:p>
+      <w:pPr>
+        <w:pStyle w:val="body1"/>
+        <w:numPr>
+          <w:ilvl w:val="1"/>
+          <w:numId w:val="37"/>
+        </w:numPr>
+        <w:rPr>
+          <w:rFonts w:ascii="Arial" w:hAnsi="Arial" w:cs="Arial"/>
+          <w:sz w:val="20"/>
+        </w:rPr>
+      </w:pPr>
+      <w:r>
+        <w:rPr>
+          <w:rFonts w:ascii="Arial" w:hAnsi="Arial" w:cs="Arial"/>
+          <w:sz w:val="20"/>
+        </w:rPr>
+        <w:t xml:space="preserve">Title </w:t>
+      </w:r>
+    </w:p>
+    <w:p>
+      <w:pPr>
+        <w:pStyle w:val="body1"/>
+        <w:ind w:left="1440"/>
+        <w:rPr>
+          <w:rFonts w:ascii="Arial" w:hAnsi="Arial" w:cs="Arial"/>
+          <w:sz w:val="20"/>
+        </w:rPr>
+      </w:pPr>
+      <w:r>
+        <w:rPr>
+          <w:rFonts w:ascii="Arial" w:hAnsi="Arial" w:cs="Arial"/>
+          <w:sz w:val="20"/>
+        </w:rPr>
+        <w:t>Text field. This is a required field.</w:t>
+      </w:r>
+    </w:p>
+    <w:p>
+      <w:pPr>
+        <w:pStyle w:val="body1"/>
+        <w:ind w:left="1440"/>
+        <w:rPr>
+          <w:rFonts w:ascii="Arial" w:hAnsi="Arial" w:cs="Arial"/>
+          <w:sz w:val="20"/>
+        </w:rPr>
+      </w:pPr>
+      <w:r>
+        <w:rPr>
+          <w:rFonts w:ascii="Arial" w:hAnsi="Arial" w:cs="Arial"/>
+          <w:noProof/>
+          <w:sz w:val="20"/>
+          <w:lang w:val="en-GB" w:eastAsia="en-GB"/>
+        </w:rPr>
+        <w:lastRenderedPageBreak/>
+        <w:drawing>
+          <wp:inline distT="0" distB="0" distL="0" distR="0" wp14:anchorId="37CB08B7" wp14:editId="42A1AD3B">
+            <wp:extent cx="4149756" cy="613333"/>
+            <wp:effectExtent l="0" t="0" r="0" b="0"/>
+            <wp:docPr id="8" name="Picture 8" descr="../../../../../../Desktop/Screen%20Shot%202016-12-27%20at%2012.09."/>
+            <wp:cNvGraphicFramePr>
+              <a:graphicFrameLocks xmlns:a="http://schemas.openxmlformats.org/drawingml/2006/main" noChangeAspect="1"/>
+            </wp:cNvGraphicFramePr>
+            <a:graphic xmlns:a="http://schemas.openxmlformats.org/drawingml/2006/main">
+              <a:graphicData uri="http://schemas.openxmlformats.org/drawingml/2006/picture">
+                <pic:pic xmlns:pic="http://schemas.openxmlformats.org/drawingml/2006/picture">
+                  <pic:nvPicPr>
+                    <pic:cNvPr id="0" name="Picture 2" descr="../../../../../../Desktop/Screen%20Shot%202016-12-27%20at%2012.09."/>
+                    <pic:cNvPicPr>
+                      <a:picLocks noChangeAspect="1" noChangeArrowheads="1"/>
+                    </pic:cNvPicPr>
+                  </pic:nvPicPr>
+                  <pic:blipFill>
+                    <a:blip r:embed="rId31">
+                      <a:extLst>
+                        <a:ext uri="{28A0092B-C50C-407E-A947-70E740481C1C}">
+                          <a14:useLocalDpi xmlns:a14="http://schemas.microsoft.com/office/drawing/2010/main" val="0"/>
+                        </a:ext>
+                      </a:extLst>
+                    </a:blip>
+                    <a:srcRect/>
+                    <a:stretch>
+                      <a:fillRect/>
+                    </a:stretch>
+                  </pic:blipFill>
+                  <pic:spPr bwMode="auto">
+                    <a:xfrm>
+                      <a:off x="0" y="0"/>
+                      <a:ext cx="4438131" cy="655955"/>
+                    </a:xfrm>
+                    <a:prstGeom prst="rect">
+                      <a:avLst/>
+                    </a:prstGeom>
+                    <a:noFill/>
+                    <a:ln>
+                      <a:noFill/>
+                    </a:ln>
+                  </pic:spPr>
+                </pic:pic>
+              </a:graphicData>
+            </a:graphic>
+          </wp:inline>
+        </w:drawing>
+      </w:r>
+    </w:p>
+    <w:p>
+      <w:pPr>
+        <w:pStyle w:val="body1"/>
+        <w:numPr>
+          <w:ilvl w:val="1"/>
+          <w:numId w:val="37"/>
+        </w:numPr>
+        <w:rPr>
+          <w:rFonts w:ascii="Arial" w:hAnsi="Arial" w:cs="Arial"/>
+          <w:sz w:val="20"/>
+        </w:rPr>
+      </w:pPr>
+      <w:r>
+        <w:rPr>
+          <w:rFonts w:ascii="Arial" w:hAnsi="Arial" w:cs="Arial"/>
+          <w:sz w:val="20"/>
+        </w:rPr>
+        <w:t>Image</w:t>
+      </w:r>
+    </w:p>
+    <w:p>
+      <w:pPr>
+        <w:pStyle w:val="body1"/>
+        <w:ind w:left="1440"/>
+        <w:rPr>
+          <w:rFonts w:ascii="Arial" w:hAnsi="Arial" w:cs="Arial"/>
+          <w:sz w:val="20"/>
+        </w:rPr>
+      </w:pPr>
+      <w:r>
+        <w:rPr>
+          <w:rFonts w:ascii="Arial" w:hAnsi="Arial" w:cs="Arial"/>
+          <w:sz w:val="20"/>
+        </w:rPr>
+        <w:t>Browse field.</w:t>
+      </w:r>
+    </w:p>
+    <w:p>
+      <w:pPr>
+        <w:pStyle w:val="body1"/>
+        <w:ind w:left="1440"/>
+        <w:rPr>
+          <w:rFonts w:ascii="Arial" w:hAnsi="Arial" w:cs="Arial"/>
+          <w:sz w:val="20"/>
+        </w:rPr>
+      </w:pPr>
+      <w:r>
+        <w:rPr>
+          <w:rFonts w:ascii="Arial" w:hAnsi="Arial" w:cs="Arial"/>
+          <w:noProof/>
+          <w:sz w:val="20"/>
+          <w:lang w:val="en-GB" w:eastAsia="en-GB"/>
+        </w:rPr>
+        <w:drawing>
+          <wp:inline distT="0" distB="0" distL="0" distR="0" wp14:anchorId="1F9AC3B2" wp14:editId="16FFC5FA">
+            <wp:extent cx="4571969" cy="700091"/>
+            <wp:effectExtent l="0" t="0" r="635" b="11430"/>
+            <wp:docPr id="10" name="Picture 10" descr="../../../../../../Desktop/Screen%20Shot%202016-12-27%20at%2012.09."/>
+            <wp:cNvGraphicFramePr>
+              <a:graphicFrameLocks xmlns:a="http://schemas.openxmlformats.org/drawingml/2006/main" noChangeAspect="1"/>
+            </wp:cNvGraphicFramePr>
+            <a:graphic xmlns:a="http://schemas.openxmlformats.org/drawingml/2006/main">
+              <a:graphicData uri="http://schemas.openxmlformats.org/drawingml/2006/picture">
+                <pic:pic xmlns:pic="http://schemas.openxmlformats.org/drawingml/2006/picture">
+                  <pic:nvPicPr>
+                    <pic:cNvPr id="0" name="Picture 3" descr="../../../../../../Desktop/Screen%20Shot%202016-12-27%20at%2012.09."/>
+                    <pic:cNvPicPr>
+                      <a:picLocks noChangeAspect="1" noChangeArrowheads="1"/>
+                    </pic:cNvPicPr>
+                  </pic:nvPicPr>
+                  <pic:blipFill>
+                    <a:blip r:embed="rId32">
+                      <a:extLst>
+                        <a:ext uri="{28A0092B-C50C-407E-A947-70E740481C1C}">
+                          <a14:useLocalDpi xmlns:a14="http://schemas.microsoft.com/office/drawing/2010/main" val="0"/>
+                        </a:ext>
+                      </a:extLst>
+                    </a:blip>
+                    <a:srcRect/>
+                    <a:stretch>
+                      <a:fillRect/>
+                    </a:stretch>
+                  </pic:blipFill>
+                  <pic:spPr bwMode="auto">
+                    <a:xfrm>
+                      <a:off x="0" y="0"/>
+                      <a:ext cx="4714067" cy="721850"/>
+                    </a:xfrm>
+                    <a:prstGeom prst="rect">
+                      <a:avLst/>
+                    </a:prstGeom>
+                    <a:noFill/>
+                    <a:ln>
+                      <a:noFill/>
+                    </a:ln>
+                  </pic:spPr>
+                </pic:pic>
+              </a:graphicData>
+            </a:graphic>
+          </wp:inline>
+        </w:drawing>
+      </w:r>
+    </w:p>
+    <w:p>
+      <w:pPr>
+        <w:pStyle w:val="body1"/>
+        <w:numPr>
+          <w:ilvl w:val="1"/>
+          <w:numId w:val="37"/>
+        </w:numPr>
+        <w:rPr>
+          <w:rFonts w:ascii="Arial" w:hAnsi="Arial" w:cs="Arial"/>
+          <w:sz w:val="20"/>
+        </w:rPr>
+      </w:pPr>
+      <w:r>
+        <w:rPr>
+          <w:rFonts w:ascii="Arial" w:hAnsi="Arial" w:cs="Arial"/>
+          <w:sz w:val="20"/>
+        </w:rPr>
+        <w:t>Image Alt Text</w:t>
+      </w:r>
+    </w:p>
+    <w:p>
+      <w:pPr>
+        <w:pStyle w:val="body1"/>
+        <w:tabs>
+          <w:tab w:val="left" w:pos="3106"/>
+        </w:tabs>
+        <w:ind w:left="1440"/>
+        <w:rPr>
+          <w:rFonts w:ascii="Arial" w:hAnsi="Arial" w:cs="Arial"/>
+          <w:sz w:val="20"/>
+        </w:rPr>
+      </w:pPr>
+      <w:r>
+        <w:rPr>
+          <w:rFonts w:ascii="Arial" w:hAnsi="Arial" w:cs="Arial"/>
+          <w:sz w:val="20"/>
+        </w:rPr>
+        <w:t>Text field.</w:t>
+      </w:r>
+      <w:r>
+        <w:rPr>
+          <w:rFonts w:ascii="Arial" w:hAnsi="Arial" w:cs="Arial"/>
+          <w:sz w:val="20"/>
+        </w:rPr>
+        <w:tab/>
+      </w:r>
+      <w:bookmarkStart w:id="14" w:name="_GoBack"/>
+      <w:bookmarkEnd w:id="14"/>
+    </w:p>
+    <w:p>
+      <w:pPr>
+        <w:pStyle w:val="body1"/>
+        <w:tabs>
+          <w:tab w:val="left" w:pos="3106"/>
+        </w:tabs>
+        <w:ind w:left="1440"/>
+        <w:rPr>
+          <w:rFonts w:ascii="Arial" w:hAnsi="Arial" w:cs="Arial"/>
+          <w:sz w:val="20"/>
+        </w:rPr>
+      </w:pPr>
+      <w:r>
+        <w:rPr>
+          <w:rFonts w:ascii="Arial" w:hAnsi="Arial" w:cs="Arial"/>
+          <w:noProof/>
+          <w:sz w:val="20"/>
+          <w:lang w:val="en-GB" w:eastAsia="en-GB"/>
+        </w:rPr>
+        <w:drawing>
+          <wp:inline distT="0" distB="0" distL="0" distR="0" wp14:anchorId="4E7FEE14" wp14:editId="5ABEBA3D">
+            <wp:extent cx="4566254" cy="767365"/>
+            <wp:effectExtent l="0" t="0" r="6350" b="0"/>
+            <wp:docPr id="12" name="Picture 12" descr="../../../../../../Desktop/Screen%20Shot%202016-12-27%20at%2012.10."/>
+            <wp:cNvGraphicFramePr>
+              <a:graphicFrameLocks xmlns:a="http://schemas.openxmlformats.org/drawingml/2006/main" noChangeAspect="1"/>
+            </wp:cNvGraphicFramePr>
+            <a:graphic xmlns:a="http://schemas.openxmlformats.org/drawingml/2006/main">
+              <a:graphicData uri="http://schemas.openxmlformats.org/drawingml/2006/picture">
+                <pic:pic xmlns:pic="http://schemas.openxmlformats.org/drawingml/2006/picture">
+                  <pic:nvPicPr>
+                    <pic:cNvPr id="0" name="Picture 4" descr="../../../../../../Desktop/Screen%20Shot%202016-12-27%20at%2012.10."/>
+                    <pic:cNvPicPr>
+                      <a:picLocks noChangeAspect="1" noChangeArrowheads="1"/>
+                    </pic:cNvPicPr>
+                  </pic:nvPicPr>
+                  <pic:blipFill>
+                    <a:blip r:embed="rId33">
+                      <a:extLst>
+                        <a:ext uri="{28A0092B-C50C-407E-A947-70E740481C1C}">
+                          <a14:useLocalDpi xmlns:a14="http://schemas.microsoft.com/office/drawing/2010/main" val="0"/>
+                        </a:ext>
+                      </a:extLst>
+                    </a:blip>
+                    <a:srcRect/>
+                    <a:stretch>
+                      <a:fillRect/>
+                    </a:stretch>
+                  </pic:blipFill>
+                  <pic:spPr bwMode="auto">
+                    <a:xfrm>
+                      <a:off x="0" y="0"/>
+                      <a:ext cx="4699102" cy="789690"/>
+                    </a:xfrm>
+                    <a:prstGeom prst="rect">
+                      <a:avLst/>
+                    </a:prstGeom>
+                    <a:noFill/>
+                    <a:ln>
+                      <a:noFill/>
+                    </a:ln>
+                  </pic:spPr>
+                </pic:pic>
+              </a:graphicData>
+            </a:graphic>
+          </wp:inline>
+        </w:drawing>
+      </w:r>
+    </w:p>
+    <w:p>
+      <w:pPr>
+        <w:pStyle w:val="body1"/>
+        <w:numPr>
+          <w:ilvl w:val="1"/>
+          <w:numId w:val="37"/>
+        </w:numPr>
+        <w:rPr>
+          <w:rFonts w:ascii="Arial" w:hAnsi="Arial" w:cs="Arial"/>
+          <w:sz w:val="20"/>
+        </w:rPr>
+      </w:pPr>
+      <w:r>
+        <w:rPr>
+          <w:rFonts w:ascii="Arial" w:hAnsi="Arial" w:cs="Arial"/>
+          <w:sz w:val="20"/>
+        </w:rPr>
+        <w:t>Image Link</w:t>
+      </w:r>
+    </w:p>
+    <w:p>
+      <w:pPr>
+        <w:pStyle w:val="body1"/>
+        <w:ind w:left="1440"/>
+        <w:rPr>
+          <w:rFonts w:ascii="Arial" w:hAnsi="Arial" w:cs="Arial"/>
+          <w:sz w:val="20"/>
+        </w:rPr>
+      </w:pPr>
+      <w:r>
+        <w:rPr>
+          <w:rFonts w:ascii="Arial" w:hAnsi="Arial" w:cs="Arial"/>
+          <w:sz w:val="20"/>
+        </w:rPr>
+        <w:t>Text field.</w:t>
+      </w:r>
+    </w:p>
+    <w:p>
+      <w:pPr>
+        <w:pStyle w:val="body1"/>
+        <w:ind w:left="1440"/>
+        <w:rPr>
+          <w:rFonts w:ascii="Arial" w:hAnsi="Arial" w:cs="Arial"/>
+          <w:sz w:val="20"/>
+        </w:rPr>
+      </w:pPr>
+      <w:r>
+        <w:rPr>
+          <w:rFonts w:ascii="Arial" w:hAnsi="Arial" w:cs="Arial"/>
+          <w:noProof/>
+          <w:sz w:val="20"/>
+          <w:lang w:val="en-GB" w:eastAsia="en-GB"/>
+        </w:rPr>
+        <w:drawing>
+          <wp:inline distT="0" distB="0" distL="0" distR="0" wp14:anchorId="00F331F5" wp14:editId="28AD4588">
+            <wp:extent cx="4434809" cy="735670"/>
+            <wp:effectExtent l="0" t="0" r="10795" b="1270"/>
+            <wp:docPr id="13" name="Picture 13" descr="../../../../../../Desktop/Screen%20Shot%202016-12-27%20at%2012.10."/>
+            <wp:cNvGraphicFramePr>
+              <a:graphicFrameLocks xmlns:a="http://schemas.openxmlformats.org/drawingml/2006/main" noChangeAspect="1"/>
+            </wp:cNvGraphicFramePr>
+            <a:graphic xmlns:a="http://schemas.openxmlformats.org/drawingml/2006/main">
+              <a:graphicData uri="http://schemas.openxmlformats.org/drawingml/2006/picture">
+                <pic:pic xmlns:pic="http://schemas.openxmlformats.org/drawingml/2006/picture">
+                  <pic:nvPicPr>
+                    <pic:cNvPr id="0" name="Picture 5" descr="../../../../../../Desktop/Screen%20Shot%202016-12-27%20at%2012.10."/>
+                    <pic:cNvPicPr>
+                      <a:picLocks noChangeAspect="1" noChangeArrowheads="1"/>
+                    </pic:cNvPicPr>
+                  </pic:nvPicPr>
+                  <pic:blipFill>
+                    <a:blip r:embed="rId34">
+                      <a:extLst>
+                        <a:ext uri="{28A0092B-C50C-407E-A947-70E740481C1C}">
+                          <a14:useLocalDpi xmlns:a14="http://schemas.microsoft.com/office/drawing/2010/main" val="0"/>
+                        </a:ext>
+                      </a:extLst>
+                    </a:blip>
+                    <a:srcRect/>
+                    <a:stretch>
+                      <a:fillRect/>
+                    </a:stretch>
+                  </pic:blipFill>
+                  <pic:spPr bwMode="auto">
+                    <a:xfrm>
+                      <a:off x="0" y="0"/>
+                      <a:ext cx="4532717" cy="751912"/>
+                    </a:xfrm>
+                    <a:prstGeom prst="rect">
+                      <a:avLst/>
+                    </a:prstGeom>
+                    <a:noFill/>
+                    <a:ln>
+                      <a:noFill/>
+                    </a:ln>
+                  </pic:spPr>
+                </pic:pic>
+              </a:graphicData>
+            </a:graphic>
+          </wp:inline>
+        </w:drawing>
+      </w:r>
+    </w:p>
+    <w:p>
+      <w:pPr>
+        <w:pStyle w:val="body1"/>
+        <w:numPr>
+          <w:ilvl w:val="1"/>
+          <w:numId w:val="37"/>
+        </w:numPr>
+        <w:rPr>
+          <w:rFonts w:ascii="Arial" w:hAnsi="Arial" w:cs="Arial"/>
+          <w:sz w:val="20"/>
+        </w:rPr>
+      </w:pPr>
+      <w:r>
+        <w:rPr>
+          <w:rFonts w:ascii="Arial" w:hAnsi="Arial" w:cs="Arial"/>
+          <w:sz w:val="20"/>
+        </w:rPr>
+        <w:t>Sub Header</w:t>
+      </w:r>
+    </w:p>
+    <w:p>
+      <w:pPr>
+        <w:pStyle w:val="body1"/>
+        <w:ind w:left="1440"/>
+        <w:rPr>
+          <w:rFonts w:ascii="Arial" w:hAnsi="Arial" w:cs="Arial"/>
+          <w:sz w:val="20"/>
+        </w:rPr>
+      </w:pPr>
+      <w:r>
+        <w:rPr>
+          <w:rFonts w:ascii="Arial" w:hAnsi="Arial" w:cs="Arial"/>
+          <w:sz w:val="20"/>
+        </w:rPr>
+        <w:t>Text field.</w:t>
+      </w:r>
+    </w:p>
+    <w:p>
+      <w:pPr>
+        <w:pStyle w:val="body1"/>
+        <w:ind w:left="1440"/>
+        <w:rPr>
+          <w:rFonts w:ascii="Arial" w:hAnsi="Arial" w:cs="Arial"/>
+          <w:sz w:val="20"/>
+        </w:rPr>
+      </w:pPr>
+      <w:r>
+        <w:rPr>
+          <w:rFonts w:ascii="Arial" w:hAnsi="Arial" w:cs="Arial"/>
+          <w:noProof/>
+          <w:sz w:val="20"/>
+          <w:lang w:val="en-GB" w:eastAsia="en-GB"/>
+        </w:rPr>
+        <w:drawing>
+          <wp:inline distT="0" distB="0" distL="0" distR="0" wp14:anchorId="7C6565A6" wp14:editId="6345CCB6">
+            <wp:extent cx="4383374" cy="643116"/>
+            <wp:effectExtent l="0" t="0" r="0" b="0"/>
+            <wp:docPr id="21" name="Picture 21" descr="../../../../../../Desktop/Screen%20Shot%202016-12-27%20at%2012.10."/>
+            <wp:cNvGraphicFramePr>
+              <a:graphicFrameLocks xmlns:a="http://schemas.openxmlformats.org/drawingml/2006/main" noChangeAspect="1"/>
+            </wp:cNvGraphicFramePr>
+            <a:graphic xmlns:a="http://schemas.openxmlformats.org/drawingml/2006/main">
+              <a:graphicData uri="http://schemas.openxmlformats.org/drawingml/2006/picture">
+                <pic:pic xmlns:pic="http://schemas.openxmlformats.org/drawingml/2006/picture">
+                  <pic:nvPicPr>
+                    <pic:cNvPr id="0" name="Picture 6" descr="../../../../../../Desktop/Screen%20Shot%202016-12-27%20at%2012.10."/>
+                    <pic:cNvPicPr>
+                      <a:picLocks noChangeAspect="1" noChangeArrowheads="1"/>
+                    </pic:cNvPicPr>
+                  </pic:nvPicPr>
+                  <pic:blipFill>
+                    <a:blip r:embed="rId35">
+                      <a:extLst>
+                        <a:ext uri="{28A0092B-C50C-407E-A947-70E740481C1C}">
+                          <a14:useLocalDpi xmlns:a14="http://schemas.microsoft.com/office/drawing/2010/main" val="0"/>
+                        </a:ext>
+                      </a:extLst>
+                    </a:blip>
+                    <a:srcRect/>
+                    <a:stretch>
+                      <a:fillRect/>
+                    </a:stretch>
+                  </pic:blipFill>
+                  <pic:spPr bwMode="auto">
+                    <a:xfrm>
+                      <a:off x="0" y="0"/>
+                      <a:ext cx="4730909" cy="694105"/>
+                    </a:xfrm>
+                    <a:prstGeom prst="rect">
+                      <a:avLst/>
+                    </a:prstGeom>
+                    <a:noFill/>
+                    <a:ln>
+                      <a:noFill/>
+                    </a:ln>
+                  </pic:spPr>
+                </pic:pic>
+              </a:graphicData>
+            </a:graphic>
+          </wp:inline>
+        </w:drawing>
+      </w:r>
+    </w:p>
+    <w:p>
+      <w:pPr>
+        <w:pStyle w:val="body1"/>
+        <w:numPr>
+          <w:ilvl w:val="1"/>
+          <w:numId w:val="37"/>
+        </w:numPr>
+        <w:rPr>
+          <w:rFonts w:ascii="Arial" w:hAnsi="Arial" w:cs="Arial"/>
+          <w:sz w:val="20"/>
+        </w:rPr>
+      </w:pPr>
+      <w:r>
+        <w:rPr>
+          <w:rFonts w:ascii="Arial" w:hAnsi="Arial" w:cs="Arial"/>
+          <w:sz w:val="20"/>
+        </w:rPr>
+        <w:t xml:space="preserve">Bulleted Highlight </w:t>
+      </w:r>
+    </w:p>
+    <w:p>
+      <w:pPr>
+        <w:pStyle w:val="body1"/>
+        <w:ind w:left="1440"/>
+        <w:rPr>
+          <w:rFonts w:ascii="Arial" w:hAnsi="Arial" w:cs="Arial"/>
+          <w:sz w:val="20"/>
+        </w:rPr>
+      </w:pPr>
+      <w:proofErr w:type="spellStart"/>
+      <w:r>
+        <w:rPr>
+          <w:rFonts w:ascii="Arial" w:hAnsi="Arial" w:cs="Arial"/>
+          <w:sz w:val="20"/>
+        </w:rPr>
+        <w:t>Textarea</w:t>
+      </w:r>
+      <w:proofErr w:type="spellEnd"/>
+      <w:r>
+        <w:rPr>
+          <w:rFonts w:ascii="Arial" w:hAnsi="Arial" w:cs="Arial"/>
+          <w:sz w:val="20"/>
+        </w:rPr>
+        <w:t xml:space="preserve"> field. This is a required field</w:t>
+      </w:r>
+    </w:p>
+    <w:p>
+      <w:pPr>
+        <w:pStyle w:val="body1"/>
+        <w:ind w:left="1440"/>
+        <w:rPr>
+          <w:rFonts w:ascii="Arial" w:hAnsi="Arial" w:cs="Arial"/>
+          <w:sz w:val="20"/>
+        </w:rPr>
+      </w:pPr>
+      <w:r>
+        <w:rPr>
+          <w:rFonts w:ascii="Arial" w:hAnsi="Arial" w:cs="Arial"/>
+          <w:noProof/>
+          <w:sz w:val="20"/>
+          <w:lang w:val="en-GB" w:eastAsia="en-GB"/>
+        </w:rPr>
+        <w:drawing>
+          <wp:inline distT="0" distB="0" distL="0" distR="0" wp14:anchorId="2DB74FCD" wp14:editId="250C7BD7">
+            <wp:extent cx="5787359" cy="2287472"/>
+            <wp:effectExtent l="0" t="0" r="4445" b="0"/>
+            <wp:docPr id="22" name="Picture 22" descr="../../../../../../Desktop/Screen%20Shot%202016-12-27%20at%2012.10."/>
+            <wp:cNvGraphicFramePr>
+              <a:graphicFrameLocks xmlns:a="http://schemas.openxmlformats.org/drawingml/2006/main" noChangeAspect="1"/>
+            </wp:cNvGraphicFramePr>
+            <a:graphic xmlns:a="http://schemas.openxmlformats.org/drawingml/2006/main">
+              <a:graphicData uri="http://schemas.openxmlformats.org/drawingml/2006/picture">
+                <pic:pic xmlns:pic="http://schemas.openxmlformats.org/drawingml/2006/picture">
+                  <pic:nvPicPr>
+                    <pic:cNvPr id="0" name="Picture 7" descr="../../../../../../Desktop/Screen%20Shot%202016-12-27%20at%2012.10."/>
+                    <pic:cNvPicPr>
+                      <a:picLocks noChangeAspect="1" noChangeArrowheads="1"/>
+                    </pic:cNvPicPr>
+                  </pic:nvPicPr>
+                  <pic:blipFill>
+                    <a:blip r:embed="rId36">
+                      <a:extLst>
+                        <a:ext uri="{28A0092B-C50C-407E-A947-70E740481C1C}">
+                          <a14:useLocalDpi xmlns:a14="http://schemas.microsoft.com/office/drawing/2010/main" val="0"/>
+                        </a:ext>
+                      </a:extLst>
+                    </a:blip>
+                    <a:srcRect/>
+                    <a:stretch>
+                      <a:fillRect/>
+                    </a:stretch>
+                  </pic:blipFill>
+                  <pic:spPr bwMode="auto">
+                    <a:xfrm>
+                      <a:off x="0" y="0"/>
+                      <a:ext cx="5812650" cy="2297468"/>
+                    </a:xfrm>
+                    <a:prstGeom prst="rect">
+                      <a:avLst/>
+                    </a:prstGeom>
+                    <a:noFill/>
+                    <a:ln>
+                      <a:noFill/>
+                    </a:ln>
+                  </pic:spPr>
+                </pic:pic>
+              </a:graphicData>
+            </a:graphic>
+          </wp:inline>
+        </w:drawing>
+      </w:r>
+    </w:p>
+    <w:p>
+      <w:pPr>
+        <w:pStyle w:val="body1"/>
+        <w:numPr>
+          <w:ilvl w:val="1"/>
+          <w:numId w:val="37"/>
+        </w:numPr>
+        <w:rPr>
+          <w:rFonts w:ascii="Arial" w:hAnsi="Arial" w:cs="Arial"/>
+          <w:sz w:val="20"/>
+        </w:rPr>
+      </w:pPr>
+      <w:r>
+        <w:rPr>
+          <w:rFonts w:ascii="Arial" w:hAnsi="Arial" w:cs="Arial"/>
+          <w:sz w:val="20"/>
+        </w:rPr>
+        <w:t>Apply Now Label</w:t>
+      </w:r>
+    </w:p>
+    <w:p>
+      <w:pPr>
+        <w:pStyle w:val="body1"/>
+        <w:ind w:left="1440"/>
+        <w:rPr>
+          <w:rFonts w:ascii="Arial" w:hAnsi="Arial" w:cs="Arial"/>
+          <w:sz w:val="20"/>
+        </w:rPr>
+      </w:pPr>
+      <w:r>
+        <w:rPr>
+          <w:rFonts w:ascii="Arial" w:hAnsi="Arial" w:cs="Arial"/>
+          <w:sz w:val="20"/>
+        </w:rPr>
+        <w:t>Text field. Leaving this field blank will hide the button “Apply Now” of the card.</w:t>
+      </w:r>
+    </w:p>
+    <w:p>
+      <w:pPr>
+        <w:pStyle w:val="body1"/>
+        <w:ind w:left="1440"/>
+        <w:rPr>
+          <w:rFonts w:ascii="Arial" w:hAnsi="Arial" w:cs="Arial"/>
+          <w:sz w:val="20"/>
+        </w:rPr>
+      </w:pPr>
+      <w:r>
+        <w:rPr>
+          <w:rFonts w:ascii="Arial" w:hAnsi="Arial" w:cs="Arial"/>
+          <w:noProof/>
+          <w:sz w:val="20"/>
+          <w:lang w:val="en-GB" w:eastAsia="en-GB"/>
+        </w:rPr>
+        <w:drawing>
+          <wp:inline distT="0" distB="0" distL="0" distR="0" wp14:anchorId="08002E66" wp14:editId="1A542E9D">
+            <wp:extent cx="4463384" cy="680532"/>
+            <wp:effectExtent l="0" t="0" r="7620" b="5715"/>
+            <wp:docPr id="23" name="Picture 23" descr="../../../../../../Desktop/Screen%20Shot%202016-12-27%20at%2012.10."/>
+            <wp:cNvGraphicFramePr>
+              <a:graphicFrameLocks xmlns:a="http://schemas.openxmlformats.org/drawingml/2006/main" noChangeAspect="1"/>
+            </wp:cNvGraphicFramePr>
+            <a:graphic xmlns:a="http://schemas.openxmlformats.org/drawingml/2006/main">
+              <a:graphicData uri="http://schemas.openxmlformats.org/drawingml/2006/picture">
+                <pic:pic xmlns:pic="http://schemas.openxmlformats.org/drawingml/2006/picture">
+                  <pic:nvPicPr>
+                    <pic:cNvPr id="0" name="Picture 8" descr="../../../../../../Desktop/Screen%20Shot%202016-12-27%20at%2012.10."/>
+                    <pic:cNvPicPr>
+                      <a:picLocks noChangeAspect="1" noChangeArrowheads="1"/>
+                    </pic:cNvPicPr>
+                  </pic:nvPicPr>
+                  <pic:blipFill>
+                    <a:blip r:embed="rId37">
+                      <a:extLst>
+                        <a:ext uri="{28A0092B-C50C-407E-A947-70E740481C1C}">
+                          <a14:useLocalDpi xmlns:a14="http://schemas.microsoft.com/office/drawing/2010/main" val="0"/>
+                        </a:ext>
+                      </a:extLst>
+                    </a:blip>
+                    <a:srcRect/>
+                    <a:stretch>
+                      <a:fillRect/>
+                    </a:stretch>
+                  </pic:blipFill>
+                  <pic:spPr bwMode="auto">
+                    <a:xfrm>
+                      <a:off x="0" y="0"/>
+                      <a:ext cx="4634310" cy="706593"/>
+                    </a:xfrm>
+                    <a:prstGeom prst="rect">
+                      <a:avLst/>
+                    </a:prstGeom>
+                    <a:noFill/>
+                    <a:ln>
+                      <a:noFill/>
+                    </a:ln>
+                  </pic:spPr>
+                </pic:pic>
+              </a:graphicData>
+            </a:graphic>
+          </wp:inline>
+        </w:drawing>
+      </w:r>
+    </w:p>
+    <w:p>
+      <w:pPr>
+        <w:pStyle w:val="body1"/>
+        <w:numPr>
+          <w:ilvl w:val="1"/>
+          <w:numId w:val="37"/>
+        </w:numPr>
+        <w:rPr>
+          <w:rFonts w:ascii="Arial" w:hAnsi="Arial" w:cs="Arial"/>
+          <w:sz w:val="20"/>
+        </w:rPr>
+      </w:pPr>
+      <w:r>
+        <w:rPr>
+          <w:rFonts w:ascii="Arial" w:hAnsi="Arial" w:cs="Arial"/>
+          <w:sz w:val="20"/>
+        </w:rPr>
+        <w:lastRenderedPageBreak/>
+        <w:t>Apply Now Link</w:t>
+      </w:r>
+    </w:p>
+    <w:p>
+      <w:pPr>
+        <w:pStyle w:val="body1"/>
+        <w:ind w:left="1440"/>
+        <w:rPr>
+          <w:rFonts w:ascii="Arial" w:hAnsi="Arial" w:cs="Arial"/>
+          <w:sz w:val="20"/>
+        </w:rPr>
+      </w:pPr>
+      <w:r>
+        <w:rPr>
+          <w:rFonts w:ascii="Arial" w:hAnsi="Arial" w:cs="Arial"/>
+          <w:sz w:val="20"/>
+        </w:rPr>
+        <w:t>Text field.</w:t>
+      </w:r>
+    </w:p>
+    <w:p>
+      <w:pPr>
+        <w:pStyle w:val="body1"/>
+        <w:ind w:left="1440"/>
+        <w:rPr>
+          <w:rFonts w:ascii="Arial" w:hAnsi="Arial" w:cs="Arial"/>
+          <w:sz w:val="20"/>
+        </w:rPr>
+      </w:pPr>
+      <w:r>
+        <w:rPr>
+          <w:rFonts w:ascii="Arial" w:hAnsi="Arial" w:cs="Arial"/>
+          <w:noProof/>
+          <w:sz w:val="20"/>
+          <w:lang w:val="en-GB" w:eastAsia="en-GB"/>
+        </w:rPr>
+        <w:drawing>
+          <wp:inline distT="0" distB="0" distL="0" distR="0" wp14:anchorId="6B7EFEF0" wp14:editId="5F3A470E">
+            <wp:extent cx="4547839" cy="649547"/>
+            <wp:effectExtent l="0" t="0" r="0" b="11430"/>
+            <wp:docPr id="24" name="Picture 24" descr="../../../../../../Desktop/Screen%20Shot%202016-12-27%20at%2012.10."/>
+            <wp:cNvGraphicFramePr>
+              <a:graphicFrameLocks xmlns:a="http://schemas.openxmlformats.org/drawingml/2006/main" noChangeAspect="1"/>
+            </wp:cNvGraphicFramePr>
+            <a:graphic xmlns:a="http://schemas.openxmlformats.org/drawingml/2006/main">
+              <a:graphicData uri="http://schemas.openxmlformats.org/drawingml/2006/picture">
+                <pic:pic xmlns:pic="http://schemas.openxmlformats.org/drawingml/2006/picture">
+                  <pic:nvPicPr>
+                    <pic:cNvPr id="0" name="Picture 9" descr="../../../../../../Desktop/Screen%20Shot%202016-12-27%20at%2012.10."/>
+                    <pic:cNvPicPr>
+                      <a:picLocks noChangeAspect="1" noChangeArrowheads="1"/>
+                    </pic:cNvPicPr>
+                  </pic:nvPicPr>
+                  <pic:blipFill>
+                    <a:blip r:embed="rId38">
+                      <a:extLst>
+                        <a:ext uri="{28A0092B-C50C-407E-A947-70E740481C1C}">
+                          <a14:useLocalDpi xmlns:a14="http://schemas.microsoft.com/office/drawing/2010/main" val="0"/>
+                        </a:ext>
+                      </a:extLst>
+                    </a:blip>
+                    <a:srcRect/>
+                    <a:stretch>
+                      <a:fillRect/>
+                    </a:stretch>
+                  </pic:blipFill>
+                  <pic:spPr bwMode="auto">
+                    <a:xfrm>
+                      <a:off x="0" y="0"/>
+                      <a:ext cx="4662900" cy="665981"/>
+                    </a:xfrm>
+                    <a:prstGeom prst="rect">
+                      <a:avLst/>
+                    </a:prstGeom>
+                    <a:noFill/>
+                    <a:ln>
+                      <a:noFill/>
+                    </a:ln>
+                  </pic:spPr>
+                </pic:pic>
+              </a:graphicData>
+            </a:graphic>
+          </wp:inline>
+        </w:drawing>
+      </w:r>
+    </w:p>
+    <w:p>
+      <w:pPr>
+        <w:pStyle w:val="body1"/>
+        <w:numPr>
+          <w:ilvl w:val="0"/>
+          <w:numId w:val="37"/>
+        </w:numPr>
+        <w:rPr>
+          <w:rFonts w:ascii="Arial" w:hAnsi="Arial" w:cs="Arial"/>
+          <w:sz w:val="20"/>
+        </w:rPr>
+      </w:pPr>
+      <w:r>
+        <w:rPr>
+          <w:rFonts w:ascii="Arial" w:hAnsi="Arial" w:cs="Arial"/>
+          <w:sz w:val="20"/>
+        </w:rPr>
+        <w:t>Tabbed Features Container</w:t>
+      </w:r>
+    </w:p>
+    <w:p>
+      <w:pPr>
+        <w:pStyle w:val="body1"/>
+        <w:ind w:left="720"/>
+        <w:rPr>
+          <w:rFonts w:ascii="Arial" w:hAnsi="Arial" w:cs="Arial"/>
+          <w:sz w:val="20"/>
+        </w:rPr>
+      </w:pPr>
+      <w:r>
+        <w:rPr>
+          <w:rFonts w:ascii="Arial" w:hAnsi="Arial" w:cs="Arial"/>
+          <w:sz w:val="20"/>
+        </w:rPr>
+        <w:t>This container is used for Product and Card Details page only. No modification in this container is needed for updating card information in Card Comparison page.</w:t>
+      </w:r>
+    </w:p>
+    <w:p>
+      <w:pPr>
+        <w:pStyle w:val="body1"/>
+        <w:numPr>
+          <w:ilvl w:val="0"/>
+          <w:numId w:val="37"/>
+        </w:numPr>
+        <w:rPr>
+          <w:rFonts w:ascii="Arial" w:hAnsi="Arial" w:cs="Arial"/>
+          <w:sz w:val="20"/>
+        </w:rPr>
+      </w:pPr>
+      <w:proofErr w:type="gramStart"/>
+      <w:r>
+        <w:rPr>
+          <w:rFonts w:ascii="Arial" w:hAnsi="Arial" w:cs="Arial"/>
+          <w:sz w:val="20"/>
+        </w:rPr>
+        <w:t>Non Tabbed</w:t>
+      </w:r>
+      <w:proofErr w:type="gramEnd"/>
+      <w:r>
+        <w:rPr>
+          <w:rFonts w:ascii="Arial" w:hAnsi="Arial" w:cs="Arial"/>
+          <w:sz w:val="20"/>
+        </w:rPr>
+        <w:t xml:space="preserve"> Features Container</w:t>
+      </w:r>
+    </w:p>
+    <w:p>
+      <w:pPr>
+        <w:pStyle w:val="body1"/>
+        <w:ind w:left="720"/>
+        <w:rPr>
+          <w:rFonts w:ascii="Arial" w:hAnsi="Arial" w:cs="Arial"/>
+          <w:sz w:val="20"/>
+        </w:rPr>
+      </w:pPr>
+      <w:r>
+        <w:rPr>
+          <w:rFonts w:ascii="Arial" w:hAnsi="Arial" w:cs="Arial"/>
+          <w:sz w:val="20"/>
+        </w:rPr>
+        <w:t>This container is used for Product and Card Details page only. No modification in this container is needed for updating card information in Card Comparison page.</w:t>
+      </w:r>
+    </w:p>
+    <w:p>
+      <w:pPr>
+        <w:pStyle w:val="body1"/>
+        <w:numPr>
+          <w:ilvl w:val="0"/>
+          <w:numId w:val="37"/>
+        </w:numPr>
+        <w:rPr>
+          <w:rFonts w:ascii="Arial" w:hAnsi="Arial" w:cs="Arial"/>
+          <w:sz w:val="20"/>
+        </w:rPr>
+      </w:pPr>
+      <w:r>
+        <w:rPr>
+          <w:rFonts w:ascii="Arial" w:hAnsi="Arial" w:cs="Arial"/>
+          <w:sz w:val="20"/>
+        </w:rPr>
+        <w:t>Apply Now Sticky Container</w:t>
+      </w:r>
+    </w:p>
+    <w:p>
+      <w:pPr>
+        <w:pStyle w:val="body1"/>
+        <w:ind w:left="720"/>
+        <w:rPr>
+          <w:rFonts w:ascii="Arial" w:hAnsi="Arial" w:cs="Arial"/>
+          <w:sz w:val="20"/>
+        </w:rPr>
+      </w:pPr>
+      <w:r>
+        <w:rPr>
+          <w:rFonts w:ascii="Arial" w:hAnsi="Arial" w:cs="Arial"/>
+          <w:sz w:val="20"/>
+        </w:rPr>
+        <w:t>This container is used for Product and Card Details page only. No modification in this container is needed for updating card information in Card Comparison page.</w:t>
+      </w:r>
+    </w:p>
+    <w:p>
+      <w:pPr>
+        <w:pStyle w:val="body1"/>
+        <w:ind w:left="720"/>
+        <w:rPr>
+          <w:rFonts w:ascii="Arial" w:hAnsi="Arial" w:cs="Arial"/>
+          <w:sz w:val="20"/>
+        </w:rPr>
+      </w:pPr>
+    </w:p>
+    <w:p>
+      <w:pPr>
+        <w:pStyle w:val="body1"/>
+        <w:ind w:left="0"/>
+        <w:rPr>
+          <w:rFonts w:ascii="Arial" w:hAnsi="Arial" w:cs="Arial"/>
+          <w:sz w:val="20"/>
+        </w:rPr>
+      </w:pPr>
+      <w:r>
+        <w:rPr>
+          <w:rFonts w:ascii="Arial" w:hAnsi="Arial" w:cs="Arial"/>
+          <w:sz w:val="20"/>
+        </w:rPr>
+        <w:t xml:space="preserve"> </w:t>
+      </w:r>
+    </w:p>
+    <w:p>
+      <w:pPr>
         <w:pStyle w:val="Heading1"/>
       </w:pPr>
-      <w:bookmarkStart w:id="14" w:name="_Toc469342508"/>
+      <w:bookmarkStart w:id="15" w:name="_Toc469342508"/>
       <w:r>
         <w:lastRenderedPageBreak/>
         <w:t>Resources</w:t>
       </w:r>
-      <w:bookmarkEnd w:id="14"/>
+      <w:bookmarkEnd w:id="15"/>
     </w:p>
     <w:p>
       <w:r>
@@ -4251,13 +5382,11 @@
       <w:pPr>
         <w:pStyle w:val="Heading2"/>
       </w:pPr>
-      <w:bookmarkStart w:id="15" w:name="_Toc469342509"/>
-      <w:bookmarkStart w:id="16" w:name="_GoBack"/>
+      <w:bookmarkStart w:id="16" w:name="_Toc469342509"/>
+      <w:r>
+        <w:t>CSS Resources</w:t>
+      </w:r>
       <w:bookmarkEnd w:id="16"/>
-      <w:r>
-        <w:t>CSS Resources</w:t>
-      </w:r>
-      <w:bookmarkEnd w:id="15"/>
     </w:p>
     <w:p>
       <w:pPr>
@@ -5261,8 +6390,8 @@
     </w:p>
     <w:p/>
     <w:sectPr>
-      <w:footerReference w:type="even" r:id="rId31"/>
-      <w:footerReference w:type="default" r:id="rId32"/>
+      <w:footerReference w:type="even" r:id="rId39"/>
+      <w:footerReference w:type="default" r:id="rId40"/>
       <w:pgSz w:w="11900" w:h="16840"/>
       <w:pgMar w:top="720" w:right="720" w:bottom="720" w:left="720" w:header="708" w:footer="708" w:gutter="0"/>
       <w:cols w:space="708"/>
@@ -5274,7 +6403,7 @@
 </file>
 
 <file path=word/endnotes.xml><?xml version="1.0" encoding="utf-8"?>
-<w:endnotes xmlns:wpc="http://schemas.microsoft.com/office/word/2010/wordprocessingCanvas" xmlns:mc="http://schemas.openxmlformats.org/markup-compatibility/2006" xmlns:o="urn:schemas-microsoft-com:office:office" xmlns:r="http://schemas.openxmlformats.org/officeDocument/2006/relationships" xmlns:m="http://schemas.openxmlformats.org/officeDocument/2006/math" xmlns:v="urn:schemas-microsoft-com:vml" xmlns:wp14="http://schemas.microsoft.com/office/word/2010/wordprocessingDrawing" xmlns:wp="http://schemas.openxmlformats.org/drawingml/2006/wordprocessingDrawing" xmlns:w10="urn:schemas-microsoft-com:office:word" xmlns:w="http://schemas.openxmlformats.org/wordprocessingml/2006/main" xmlns:w14="http://schemas.microsoft.com/office/word/2010/wordml" xmlns:w15="http://schemas.microsoft.com/office/word/2012/wordml" xmlns:wpg="http://schemas.microsoft.com/office/word/2010/wordprocessingGroup" xmlns:wpi="http://schemas.microsoft.com/office/word/2010/wordprocessingInk" xmlns:wne="http://schemas.microsoft.com/office/word/2006/wordml" xmlns:wps="http://schemas.microsoft.com/office/word/2010/wordprocessingShape" mc:Ignorable="w14 w15 wp14">
+<w:endnotes xmlns:wpc="http://schemas.microsoft.com/office/word/2010/wordprocessingCanvas" xmlns:mo="http://schemas.microsoft.com/office/mac/office/2008/main" xmlns:mc="http://schemas.openxmlformats.org/markup-compatibility/2006" xmlns:mv="urn:schemas-microsoft-com:mac:vml" xmlns:o="urn:schemas-microsoft-com:office:office" xmlns:r="http://schemas.openxmlformats.org/officeDocument/2006/relationships" xmlns:m="http://schemas.openxmlformats.org/officeDocument/2006/math" xmlns:v="urn:schemas-microsoft-com:vml" xmlns:wp14="http://schemas.microsoft.com/office/word/2010/wordprocessingDrawing" xmlns:wp="http://schemas.openxmlformats.org/drawingml/2006/wordprocessingDrawing" xmlns:w10="urn:schemas-microsoft-com:office:word" xmlns:w="http://schemas.openxmlformats.org/wordprocessingml/2006/main" xmlns:w14="http://schemas.microsoft.com/office/word/2010/wordml" xmlns:w15="http://schemas.microsoft.com/office/word/2012/wordml" xmlns:wpg="http://schemas.microsoft.com/office/word/2010/wordprocessingGroup" xmlns:wpi="http://schemas.microsoft.com/office/word/2010/wordprocessingInk" xmlns:wne="http://schemas.microsoft.com/office/word/2006/wordml" xmlns:wps="http://schemas.microsoft.com/office/word/2010/wordprocessingShape" mc:Ignorable="w14 w15 wp14">
   <w:endnote w:type="separator" w:id="-1">
     <w:p>
       <w:r>
@@ -5293,7 +6422,7 @@
 </file>
 
 <file path=word/footer1.xml><?xml version="1.0" encoding="utf-8"?>
-<w:ftr xmlns:wpc="http://schemas.microsoft.com/office/word/2010/wordprocessingCanvas" xmlns:mc="http://schemas.openxmlformats.org/markup-compatibility/2006" xmlns:o="urn:schemas-microsoft-com:office:office" xmlns:r="http://schemas.openxmlformats.org/officeDocument/2006/relationships" xmlns:m="http://schemas.openxmlformats.org/officeDocument/2006/math" xmlns:v="urn:schemas-microsoft-com:vml" xmlns:wp14="http://schemas.microsoft.com/office/word/2010/wordprocessingDrawing" xmlns:wp="http://schemas.openxmlformats.org/drawingml/2006/wordprocessingDrawing" xmlns:w10="urn:schemas-microsoft-com:office:word" xmlns:w="http://schemas.openxmlformats.org/wordprocessingml/2006/main" xmlns:w14="http://schemas.microsoft.com/office/word/2010/wordml" xmlns:w15="http://schemas.microsoft.com/office/word/2012/wordml" xmlns:wpg="http://schemas.microsoft.com/office/word/2010/wordprocessingGroup" xmlns:wpi="http://schemas.microsoft.com/office/word/2010/wordprocessingInk" xmlns:wne="http://schemas.microsoft.com/office/word/2006/wordml" xmlns:wps="http://schemas.microsoft.com/office/word/2010/wordprocessingShape" mc:Ignorable="w14 w15 wp14">
+<w:ftr xmlns:wpc="http://schemas.microsoft.com/office/word/2010/wordprocessingCanvas" xmlns:mo="http://schemas.microsoft.com/office/mac/office/2008/main" xmlns:mc="http://schemas.openxmlformats.org/markup-compatibility/2006" xmlns:mv="urn:schemas-microsoft-com:mac:vml" xmlns:o="urn:schemas-microsoft-com:office:office" xmlns:r="http://schemas.openxmlformats.org/officeDocument/2006/relationships" xmlns:m="http://schemas.openxmlformats.org/officeDocument/2006/math" xmlns:v="urn:schemas-microsoft-com:vml" xmlns:wp14="http://schemas.microsoft.com/office/word/2010/wordprocessingDrawing" xmlns:wp="http://schemas.openxmlformats.org/drawingml/2006/wordprocessingDrawing" xmlns:w10="urn:schemas-microsoft-com:office:word" xmlns:w="http://schemas.openxmlformats.org/wordprocessingml/2006/main" xmlns:w14="http://schemas.microsoft.com/office/word/2010/wordml" xmlns:w15="http://schemas.microsoft.com/office/word/2012/wordml" xmlns:wpg="http://schemas.microsoft.com/office/word/2010/wordprocessingGroup" xmlns:wpi="http://schemas.microsoft.com/office/word/2010/wordprocessingInk" xmlns:wne="http://schemas.microsoft.com/office/word/2006/wordml" xmlns:wps="http://schemas.microsoft.com/office/word/2010/wordprocessingShape" mc:Ignorable="w14 w15 wp14">
   <w:p>
     <w:pPr>
       <w:pStyle w:val="Footer"/>
@@ -5331,7 +6460,7 @@
 </file>
 
 <file path=word/footer2.xml><?xml version="1.0" encoding="utf-8"?>
-<w:ftr xmlns:wpc="http://schemas.microsoft.com/office/word/2010/wordprocessingCanvas" xmlns:mc="http://schemas.openxmlformats.org/markup-compatibility/2006" xmlns:o="urn:schemas-microsoft-com:office:office" xmlns:r="http://schemas.openxmlformats.org/officeDocument/2006/relationships" xmlns:m="http://schemas.openxmlformats.org/officeDocument/2006/math" xmlns:v="urn:schemas-microsoft-com:vml" xmlns:wp14="http://schemas.microsoft.com/office/word/2010/wordprocessingDrawing" xmlns:wp="http://schemas.openxmlformats.org/drawingml/2006/wordprocessingDrawing" xmlns:w10="urn:schemas-microsoft-com:office:word" xmlns:w="http://schemas.openxmlformats.org/wordprocessingml/2006/main" xmlns:w14="http://schemas.microsoft.com/office/word/2010/wordml" xmlns:w15="http://schemas.microsoft.com/office/word/2012/wordml" xmlns:wpg="http://schemas.microsoft.com/office/word/2010/wordprocessingGroup" xmlns:wpi="http://schemas.microsoft.com/office/word/2010/wordprocessingInk" xmlns:wne="http://schemas.microsoft.com/office/word/2006/wordml" xmlns:wps="http://schemas.microsoft.com/office/word/2010/wordprocessingShape" mc:Ignorable="w14 w15 wp14">
+<w:ftr xmlns:wpc="http://schemas.microsoft.com/office/word/2010/wordprocessingCanvas" xmlns:mo="http://schemas.microsoft.com/office/mac/office/2008/main" xmlns:mc="http://schemas.openxmlformats.org/markup-compatibility/2006" xmlns:mv="urn:schemas-microsoft-com:mac:vml" xmlns:o="urn:schemas-microsoft-com:office:office" xmlns:r="http://schemas.openxmlformats.org/officeDocument/2006/relationships" xmlns:m="http://schemas.openxmlformats.org/officeDocument/2006/math" xmlns:v="urn:schemas-microsoft-com:vml" xmlns:wp14="http://schemas.microsoft.com/office/word/2010/wordprocessingDrawing" xmlns:wp="http://schemas.openxmlformats.org/drawingml/2006/wordprocessingDrawing" xmlns:w10="urn:schemas-microsoft-com:office:word" xmlns:w="http://schemas.openxmlformats.org/wordprocessingml/2006/main" xmlns:w14="http://schemas.microsoft.com/office/word/2010/wordml" xmlns:w15="http://schemas.microsoft.com/office/word/2012/wordml" xmlns:wpg="http://schemas.microsoft.com/office/word/2010/wordprocessingGroup" xmlns:wpi="http://schemas.microsoft.com/office/word/2010/wordprocessingInk" xmlns:wne="http://schemas.microsoft.com/office/word/2006/wordml" xmlns:wps="http://schemas.microsoft.com/office/word/2010/wordprocessingShape" mc:Ignorable="w14 w15 wp14">
   <w:p>
     <w:pPr>
       <w:pStyle w:val="Footer"/>
@@ -5363,7 +6492,7 @@
         <w:rStyle w:val="PageNumber"/>
         <w:noProof/>
       </w:rPr>
-      <w:t>10</w:t>
+      <w:t>11</w:t>
     </w:r>
     <w:r>
       <w:rPr>
@@ -5382,7 +6511,7 @@
 </file>
 
 <file path=word/footnotes.xml><?xml version="1.0" encoding="utf-8"?>
-<w:footnotes xmlns:wpc="http://schemas.microsoft.com/office/word/2010/wordprocessingCanvas" xmlns:mc="http://schemas.openxmlformats.org/markup-compatibility/2006" xmlns:o="urn:schemas-microsoft-com:office:office" xmlns:r="http://schemas.openxmlformats.org/officeDocument/2006/relationships" xmlns:m="http://schemas.openxmlformats.org/officeDocument/2006/math" xmlns:v="urn:schemas-microsoft-com:vml" xmlns:wp14="http://schemas.microsoft.com/office/word/2010/wordprocessingDrawing" xmlns:wp="http://schemas.openxmlformats.org/drawingml/2006/wordprocessingDrawing" xmlns:w10="urn:schemas-microsoft-com:office:word" xmlns:w="http://schemas.openxmlformats.org/wordprocessingml/2006/main" xmlns:w14="http://schemas.microsoft.com/office/word/2010/wordml" xmlns:w15="http://schemas.microsoft.com/office/word/2012/wordml" xmlns:wpg="http://schemas.microsoft.com/office/word/2010/wordprocessingGroup" xmlns:wpi="http://schemas.microsoft.com/office/word/2010/wordprocessingInk" xmlns:wne="http://schemas.microsoft.com/office/word/2006/wordml" xmlns:wps="http://schemas.microsoft.com/office/word/2010/wordprocessingShape" mc:Ignorable="w14 w15 wp14">
+<w:footnotes xmlns:wpc="http://schemas.microsoft.com/office/word/2010/wordprocessingCanvas" xmlns:mo="http://schemas.microsoft.com/office/mac/office/2008/main" xmlns:mc="http://schemas.openxmlformats.org/markup-compatibility/2006" xmlns:mv="urn:schemas-microsoft-com:mac:vml" xmlns:o="urn:schemas-microsoft-com:office:office" xmlns:r="http://schemas.openxmlformats.org/officeDocument/2006/relationships" xmlns:m="http://schemas.openxmlformats.org/officeDocument/2006/math" xmlns:v="urn:schemas-microsoft-com:vml" xmlns:wp14="http://schemas.microsoft.com/office/word/2010/wordprocessingDrawing" xmlns:wp="http://schemas.openxmlformats.org/drawingml/2006/wordprocessingDrawing" xmlns:w10="urn:schemas-microsoft-com:office:word" xmlns:w="http://schemas.openxmlformats.org/wordprocessingml/2006/main" xmlns:w14="http://schemas.microsoft.com/office/word/2010/wordml" xmlns:w15="http://schemas.microsoft.com/office/word/2012/wordml" xmlns:wpg="http://schemas.microsoft.com/office/word/2010/wordprocessingGroup" xmlns:wpi="http://schemas.microsoft.com/office/word/2010/wordprocessingInk" xmlns:wne="http://schemas.microsoft.com/office/word/2006/wordml" xmlns:wps="http://schemas.microsoft.com/office/word/2010/wordprocessingShape" mc:Ignorable="w14 w15 wp14">
   <w:footnote w:type="separator" w:id="-1">
     <w:p>
       <w:r>
@@ -5401,7 +6530,7 @@
 </file>
 
 <file path=word/numbering.xml><?xml version="1.0" encoding="utf-8"?>
-<w:numbering xmlns:wpc="http://schemas.microsoft.com/office/word/2010/wordprocessingCanvas" xmlns:mc="http://schemas.openxmlformats.org/markup-compatibility/2006" xmlns:o="urn:schemas-microsoft-com:office:office" xmlns:r="http://schemas.openxmlformats.org/officeDocument/2006/relationships" xmlns:m="http://schemas.openxmlformats.org/officeDocument/2006/math" xmlns:v="urn:schemas-microsoft-com:vml" xmlns:wp14="http://schemas.microsoft.com/office/word/2010/wordprocessingDrawing" xmlns:wp="http://schemas.openxmlformats.org/drawingml/2006/wordprocessingDrawing" xmlns:w10="urn:schemas-microsoft-com:office:word" xmlns:w="http://schemas.openxmlformats.org/wordprocessingml/2006/main" xmlns:w14="http://schemas.microsoft.com/office/word/2010/wordml" xmlns:w15="http://schemas.microsoft.com/office/word/2012/wordml" xmlns:wpg="http://schemas.microsoft.com/office/word/2010/wordprocessingGroup" xmlns:wpi="http://schemas.microsoft.com/office/word/2010/wordprocessingInk" xmlns:wne="http://schemas.microsoft.com/office/word/2006/wordml" xmlns:wps="http://schemas.microsoft.com/office/word/2010/wordprocessingShape" mc:Ignorable="w14 w15 wp14">
+<w:numbering xmlns:wpc="http://schemas.microsoft.com/office/word/2010/wordprocessingCanvas" xmlns:mo="http://schemas.microsoft.com/office/mac/office/2008/main" xmlns:mc="http://schemas.openxmlformats.org/markup-compatibility/2006" xmlns:mv="urn:schemas-microsoft-com:mac:vml" xmlns:o="urn:schemas-microsoft-com:office:office" xmlns:r="http://schemas.openxmlformats.org/officeDocument/2006/relationships" xmlns:m="http://schemas.openxmlformats.org/officeDocument/2006/math" xmlns:v="urn:schemas-microsoft-com:vml" xmlns:wp14="http://schemas.microsoft.com/office/word/2010/wordprocessingDrawing" xmlns:wp="http://schemas.openxmlformats.org/drawingml/2006/wordprocessingDrawing" xmlns:w10="urn:schemas-microsoft-com:office:word" xmlns:w="http://schemas.openxmlformats.org/wordprocessingml/2006/main" xmlns:w14="http://schemas.microsoft.com/office/word/2010/wordml" xmlns:w15="http://schemas.microsoft.com/office/word/2012/wordml" xmlns:wpg="http://schemas.microsoft.com/office/word/2010/wordprocessingGroup" xmlns:wpi="http://schemas.microsoft.com/office/word/2010/wordprocessingInk" xmlns:wne="http://schemas.microsoft.com/office/word/2006/wordml" xmlns:wps="http://schemas.microsoft.com/office/word/2010/wordprocessingShape" mc:Ignorable="w14 w15 wp14">
   <w:abstractNum w:abstractNumId="0">
     <w:nsid w:val="FFFFFFFB"/>
     <w:multiLevelType w:val="multilevel"/>
@@ -5774,6 +6903,93 @@
     </w:lvl>
   </w:abstractNum>
   <w:abstractNum w:abstractNumId="3">
+    <w:nsid w:val="0E1F66FF"/>
+    <w:multiLevelType w:val="multilevel"/>
+    <w:tmpl w:val="08090023"/>
+    <w:lvl w:ilvl="0">
+      <w:start w:val="1"/>
+      <w:numFmt w:val="upperRoman"/>
+      <w:lvlText w:val="Article %1."/>
+      <w:lvlJc w:val="left"/>
+      <w:pPr>
+        <w:ind w:left="0" w:firstLine="0"/>
+      </w:pPr>
+    </w:lvl>
+    <w:lvl w:ilvl="1">
+      <w:start w:val="1"/>
+      <w:numFmt w:val="decimalZero"/>
+      <w:isLgl/>
+      <w:lvlText w:val="Section %1.%2"/>
+      <w:lvlJc w:val="left"/>
+      <w:pPr>
+        <w:ind w:left="0" w:firstLine="0"/>
+      </w:pPr>
+    </w:lvl>
+    <w:lvl w:ilvl="2">
+      <w:start w:val="1"/>
+      <w:numFmt w:val="lowerLetter"/>
+      <w:lvlText w:val="(%3)"/>
+      <w:lvlJc w:val="left"/>
+      <w:pPr>
+        <w:ind w:left="720" w:hanging="432"/>
+      </w:pPr>
+    </w:lvl>
+    <w:lvl w:ilvl="3">
+      <w:start w:val="1"/>
+      <w:numFmt w:val="lowerRoman"/>
+      <w:lvlText w:val="(%4)"/>
+      <w:lvlJc w:val="right"/>
+      <w:pPr>
+        <w:ind w:left="864" w:hanging="144"/>
+      </w:pPr>
+    </w:lvl>
+    <w:lvl w:ilvl="4">
+      <w:start w:val="1"/>
+      <w:numFmt w:val="decimal"/>
+      <w:lvlText w:val="%5)"/>
+      <w:lvlJc w:val="left"/>
+      <w:pPr>
+        <w:ind w:left="1008" w:hanging="432"/>
+      </w:pPr>
+    </w:lvl>
+    <w:lvl w:ilvl="5">
+      <w:start w:val="1"/>
+      <w:numFmt w:val="lowerLetter"/>
+      <w:lvlText w:val="%6)"/>
+      <w:lvlJc w:val="left"/>
+      <w:pPr>
+        <w:ind w:left="1152" w:hanging="432"/>
+      </w:pPr>
+    </w:lvl>
+    <w:lvl w:ilvl="6">
+      <w:start w:val="1"/>
+      <w:numFmt w:val="lowerRoman"/>
+      <w:lvlText w:val="%7)"/>
+      <w:lvlJc w:val="right"/>
+      <w:pPr>
+        <w:ind w:left="1296" w:hanging="288"/>
+      </w:pPr>
+    </w:lvl>
+    <w:lvl w:ilvl="7">
+      <w:start w:val="1"/>
+      <w:numFmt w:val="lowerLetter"/>
+      <w:lvlText w:val="%8."/>
+      <w:lvlJc w:val="left"/>
+      <w:pPr>
+        <w:ind w:left="1440" w:hanging="432"/>
+      </w:pPr>
+    </w:lvl>
+    <w:lvl w:ilvl="8">
+      <w:start w:val="1"/>
+      <w:numFmt w:val="lowerRoman"/>
+      <w:lvlText w:val="%9."/>
+      <w:lvlJc w:val="right"/>
+      <w:pPr>
+        <w:ind w:left="1584" w:hanging="144"/>
+      </w:pPr>
+    </w:lvl>
+  </w:abstractNum>
+  <w:abstractNum w:abstractNumId="4">
     <w:nsid w:val="0E840075"/>
     <w:multiLevelType w:val="hybridMultilevel"/>
     <w:tmpl w:val="68D2B75A"/>
@@ -5862,7 +7078,7 @@
       </w:pPr>
     </w:lvl>
   </w:abstractNum>
-  <w:abstractNum w:abstractNumId="4">
+  <w:abstractNum w:abstractNumId="5">
     <w:nsid w:val="0FC4094B"/>
     <w:multiLevelType w:val="hybridMultilevel"/>
     <w:tmpl w:val="2CC03F18"/>
@@ -5951,7 +7167,7 @@
       </w:pPr>
     </w:lvl>
   </w:abstractNum>
-  <w:abstractNum w:abstractNumId="5">
+  <w:abstractNum w:abstractNumId="6">
     <w:nsid w:val="10FF2833"/>
     <w:multiLevelType w:val="hybridMultilevel"/>
     <w:tmpl w:val="E162173E"/>
@@ -6040,7 +7256,179 @@
       </w:pPr>
     </w:lvl>
   </w:abstractNum>
-  <w:abstractNum w:abstractNumId="6">
+  <w:abstractNum w:abstractNumId="7">
+    <w:nsid w:val="196859ED"/>
+    <w:multiLevelType w:val="multilevel"/>
+    <w:tmpl w:val="0809001D"/>
+    <w:lvl w:ilvl="0">
+      <w:start w:val="1"/>
+      <w:numFmt w:val="decimal"/>
+      <w:lvlText w:val="%1)"/>
+      <w:lvlJc w:val="left"/>
+      <w:pPr>
+        <w:ind w:left="360" w:hanging="360"/>
+      </w:pPr>
+    </w:lvl>
+    <w:lvl w:ilvl="1">
+      <w:start w:val="1"/>
+      <w:numFmt w:val="lowerLetter"/>
+      <w:lvlText w:val="%2)"/>
+      <w:lvlJc w:val="left"/>
+      <w:pPr>
+        <w:ind w:left="720" w:hanging="360"/>
+      </w:pPr>
+    </w:lvl>
+    <w:lvl w:ilvl="2">
+      <w:start w:val="1"/>
+      <w:numFmt w:val="lowerRoman"/>
+      <w:lvlText w:val="%3)"/>
+      <w:lvlJc w:val="left"/>
+      <w:pPr>
+        <w:ind w:left="1080" w:hanging="360"/>
+      </w:pPr>
+    </w:lvl>
+    <w:lvl w:ilvl="3">
+      <w:start w:val="1"/>
+      <w:numFmt w:val="decimal"/>
+      <w:lvlText w:val="(%4)"/>
+      <w:lvlJc w:val="left"/>
+      <w:pPr>
+        <w:ind w:left="1440" w:hanging="360"/>
+      </w:pPr>
+    </w:lvl>
+    <w:lvl w:ilvl="4">
+      <w:start w:val="1"/>
+      <w:numFmt w:val="lowerLetter"/>
+      <w:lvlText w:val="(%5)"/>
+      <w:lvlJc w:val="left"/>
+      <w:pPr>
+        <w:ind w:left="1800" w:hanging="360"/>
+      </w:pPr>
+    </w:lvl>
+    <w:lvl w:ilvl="5">
+      <w:start w:val="1"/>
+      <w:numFmt w:val="lowerRoman"/>
+      <w:lvlText w:val="(%6)"/>
+      <w:lvlJc w:val="left"/>
+      <w:pPr>
+        <w:ind w:left="2160" w:hanging="360"/>
+      </w:pPr>
+    </w:lvl>
+    <w:lvl w:ilvl="6">
+      <w:start w:val="1"/>
+      <w:numFmt w:val="decimal"/>
+      <w:lvlText w:val="%7."/>
+      <w:lvlJc w:val="left"/>
+      <w:pPr>
+        <w:ind w:left="2520" w:hanging="360"/>
+      </w:pPr>
+    </w:lvl>
+    <w:lvl w:ilvl="7">
+      <w:start w:val="1"/>
+      <w:numFmt w:val="lowerLetter"/>
+      <w:lvlText w:val="%8."/>
+      <w:lvlJc w:val="left"/>
+      <w:pPr>
+        <w:ind w:left="2880" w:hanging="360"/>
+      </w:pPr>
+    </w:lvl>
+    <w:lvl w:ilvl="8">
+      <w:start w:val="1"/>
+      <w:numFmt w:val="lowerRoman"/>
+      <w:lvlText w:val="%9."/>
+      <w:lvlJc w:val="left"/>
+      <w:pPr>
+        <w:ind w:left="3240" w:hanging="360"/>
+      </w:pPr>
+    </w:lvl>
+  </w:abstractNum>
+  <w:abstractNum w:abstractNumId="8">
+    <w:nsid w:val="196B5744"/>
+    <w:multiLevelType w:val="multilevel"/>
+    <w:tmpl w:val="0809001D"/>
+    <w:lvl w:ilvl="0">
+      <w:start w:val="1"/>
+      <w:numFmt w:val="decimal"/>
+      <w:lvlText w:val="%1)"/>
+      <w:lvlJc w:val="left"/>
+      <w:pPr>
+        <w:ind w:left="360" w:hanging="360"/>
+      </w:pPr>
+    </w:lvl>
+    <w:lvl w:ilvl="1">
+      <w:start w:val="1"/>
+      <w:numFmt w:val="lowerLetter"/>
+      <w:lvlText w:val="%2)"/>
+      <w:lvlJc w:val="left"/>
+      <w:pPr>
+        <w:ind w:left="720" w:hanging="360"/>
+      </w:pPr>
+    </w:lvl>
+    <w:lvl w:ilvl="2">
+      <w:start w:val="1"/>
+      <w:numFmt w:val="lowerRoman"/>
+      <w:lvlText w:val="%3)"/>
+      <w:lvlJc w:val="left"/>
+      <w:pPr>
+        <w:ind w:left="1080" w:hanging="360"/>
+      </w:pPr>
+    </w:lvl>
+    <w:lvl w:ilvl="3">
+      <w:start w:val="1"/>
+      <w:numFmt w:val="decimal"/>
+      <w:lvlText w:val="(%4)"/>
+      <w:lvlJc w:val="left"/>
+      <w:pPr>
+        <w:ind w:left="1440" w:hanging="360"/>
+      </w:pPr>
+    </w:lvl>
+    <w:lvl w:ilvl="4">
+      <w:start w:val="1"/>
+      <w:numFmt w:val="lowerLetter"/>
+      <w:lvlText w:val="(%5)"/>
+      <w:lvlJc w:val="left"/>
+      <w:pPr>
+        <w:ind w:left="1800" w:hanging="360"/>
+      </w:pPr>
+    </w:lvl>
+    <w:lvl w:ilvl="5">
+      <w:start w:val="1"/>
+      <w:numFmt w:val="lowerRoman"/>
+      <w:lvlText w:val="(%6)"/>
+      <w:lvlJc w:val="left"/>
+      <w:pPr>
+        <w:ind w:left="2160" w:hanging="360"/>
+      </w:pPr>
+    </w:lvl>
+    <w:lvl w:ilvl="6">
+      <w:start w:val="1"/>
+      <w:numFmt w:val="decimal"/>
+      <w:lvlText w:val="%7."/>
+      <w:lvlJc w:val="left"/>
+      <w:pPr>
+        <w:ind w:left="2520" w:hanging="360"/>
+      </w:pPr>
+    </w:lvl>
+    <w:lvl w:ilvl="7">
+      <w:start w:val="1"/>
+      <w:numFmt w:val="lowerLetter"/>
+      <w:lvlText w:val="%8."/>
+      <w:lvlJc w:val="left"/>
+      <w:pPr>
+        <w:ind w:left="2880" w:hanging="360"/>
+      </w:pPr>
+    </w:lvl>
+    <w:lvl w:ilvl="8">
+      <w:start w:val="1"/>
+      <w:numFmt w:val="lowerRoman"/>
+      <w:lvlText w:val="%9."/>
+      <w:lvlJc w:val="left"/>
+      <w:pPr>
+        <w:ind w:left="3240" w:hanging="360"/>
+      </w:pPr>
+    </w:lvl>
+  </w:abstractNum>
+  <w:abstractNum w:abstractNumId="9">
     <w:nsid w:val="1A0158CE"/>
     <w:multiLevelType w:val="hybridMultilevel"/>
     <w:tmpl w:val="2A1CC18C"/>
@@ -6129,7 +7517,7 @@
       </w:pPr>
     </w:lvl>
   </w:abstractNum>
-  <w:abstractNum w:abstractNumId="7">
+  <w:abstractNum w:abstractNumId="10">
     <w:nsid w:val="24003AED"/>
     <w:multiLevelType w:val="hybridMultilevel"/>
     <w:tmpl w:val="D63EC882"/>
@@ -6218,7 +7606,7 @@
       </w:pPr>
     </w:lvl>
   </w:abstractNum>
-  <w:abstractNum w:abstractNumId="8">
+  <w:abstractNum w:abstractNumId="11">
     <w:nsid w:val="298B6795"/>
     <w:multiLevelType w:val="hybridMultilevel"/>
     <w:tmpl w:val="FB56BE2C"/>
@@ -6307,7 +7695,7 @@
       </w:pPr>
     </w:lvl>
   </w:abstractNum>
-  <w:abstractNum w:abstractNumId="9">
+  <w:abstractNum w:abstractNumId="12">
     <w:nsid w:val="2E24547E"/>
     <w:multiLevelType w:val="hybridMultilevel"/>
     <w:tmpl w:val="3F0AE2DA"/>
@@ -6396,7 +7784,93 @@
       </w:pPr>
     </w:lvl>
   </w:abstractNum>
-  <w:abstractNum w:abstractNumId="10">
+  <w:abstractNum w:abstractNumId="13">
+    <w:nsid w:val="31925832"/>
+    <w:multiLevelType w:val="hybridMultilevel"/>
+    <w:tmpl w:val="637CF9CC"/>
+    <w:lvl w:ilvl="0" w:tplc="0809000F">
+      <w:start w:val="1"/>
+      <w:numFmt w:val="decimal"/>
+      <w:lvlText w:val="%1."/>
+      <w:lvlJc w:val="left"/>
+      <w:pPr>
+        <w:ind w:left="720" w:hanging="360"/>
+      </w:pPr>
+    </w:lvl>
+    <w:lvl w:ilvl="1" w:tplc="08090019">
+      <w:start w:val="1"/>
+      <w:numFmt w:val="lowerLetter"/>
+      <w:lvlText w:val="%2."/>
+      <w:lvlJc w:val="left"/>
+      <w:pPr>
+        <w:ind w:left="1440" w:hanging="360"/>
+      </w:pPr>
+    </w:lvl>
+    <w:lvl w:ilvl="2" w:tplc="0809001B">
+      <w:start w:val="1"/>
+      <w:numFmt w:val="lowerRoman"/>
+      <w:lvlText w:val="%3."/>
+      <w:lvlJc w:val="right"/>
+      <w:pPr>
+        <w:ind w:left="2160" w:hanging="180"/>
+      </w:pPr>
+    </w:lvl>
+    <w:lvl w:ilvl="3" w:tplc="0809000F" w:tentative="1">
+      <w:start w:val="1"/>
+      <w:numFmt w:val="decimal"/>
+      <w:lvlText w:val="%4."/>
+      <w:lvlJc w:val="left"/>
+      <w:pPr>
+        <w:ind w:left="2880" w:hanging="360"/>
+      </w:pPr>
+    </w:lvl>
+    <w:lvl w:ilvl="4" w:tplc="08090019" w:tentative="1">
+      <w:start w:val="1"/>
+      <w:numFmt w:val="lowerLetter"/>
+      <w:lvlText w:val="%5."/>
+      <w:lvlJc w:val="left"/>
+      <w:pPr>
+        <w:ind w:left="3600" w:hanging="360"/>
+      </w:pPr>
+    </w:lvl>
+    <w:lvl w:ilvl="5" w:tplc="0809001B" w:tentative="1">
+      <w:start w:val="1"/>
+      <w:numFmt w:val="lowerRoman"/>
+      <w:lvlText w:val="%6."/>
+      <w:lvlJc w:val="right"/>
+      <w:pPr>
+        <w:ind w:left="4320" w:hanging="180"/>
+      </w:pPr>
+    </w:lvl>
+    <w:lvl w:ilvl="6" w:tplc="0809000F" w:tentative="1">
+      <w:start w:val="1"/>
+      <w:numFmt w:val="decimal"/>
+      <w:lvlText w:val="%7."/>
+      <w:lvlJc w:val="left"/>
+      <w:pPr>
+        <w:ind w:left="5040" w:hanging="360"/>
+      </w:pPr>
+    </w:lvl>
+    <w:lvl w:ilvl="7" w:tplc="08090019" w:tentative="1">
+      <w:start w:val="1"/>
+      <w:numFmt w:val="lowerLetter"/>
+      <w:lvlText w:val="%8."/>
+      <w:lvlJc w:val="left"/>
+      <w:pPr>
+        <w:ind w:left="5760" w:hanging="360"/>
+      </w:pPr>
+    </w:lvl>
+    <w:lvl w:ilvl="8" w:tplc="0809001B" w:tentative="1">
+      <w:start w:val="1"/>
+      <w:numFmt w:val="lowerRoman"/>
+      <w:lvlText w:val="%9."/>
+      <w:lvlJc w:val="right"/>
+      <w:pPr>
+        <w:ind w:left="6480" w:hanging="180"/>
+      </w:pPr>
+    </w:lvl>
+  </w:abstractNum>
+  <w:abstractNum w:abstractNumId="14">
     <w:nsid w:val="362A3874"/>
     <w:multiLevelType w:val="hybridMultilevel"/>
     <w:tmpl w:val="E16446B8"/>
@@ -6485,7 +7959,7 @@
       </w:pPr>
     </w:lvl>
   </w:abstractNum>
-  <w:abstractNum w:abstractNumId="11">
+  <w:abstractNum w:abstractNumId="15">
     <w:nsid w:val="37946595"/>
     <w:multiLevelType w:val="hybridMultilevel"/>
     <w:tmpl w:val="BA2A5FA2"/>
@@ -6574,7 +8048,7 @@
       </w:pPr>
     </w:lvl>
   </w:abstractNum>
-  <w:abstractNum w:abstractNumId="12">
+  <w:abstractNum w:abstractNumId="16">
     <w:nsid w:val="3A1B6392"/>
     <w:multiLevelType w:val="hybridMultilevel"/>
     <w:tmpl w:val="ADBEE4D6"/>
@@ -6663,7 +8137,7 @@
       </w:pPr>
     </w:lvl>
   </w:abstractNum>
-  <w:abstractNum w:abstractNumId="13">
+  <w:abstractNum w:abstractNumId="17">
     <w:nsid w:val="3FEF0411"/>
     <w:multiLevelType w:val="hybridMultilevel"/>
     <w:tmpl w:val="8D3E019C"/>
@@ -6749,7 +8223,93 @@
       </w:pPr>
     </w:lvl>
   </w:abstractNum>
-  <w:abstractNum w:abstractNumId="14">
+  <w:abstractNum w:abstractNumId="18">
+    <w:nsid w:val="44471873"/>
+    <w:multiLevelType w:val="hybridMultilevel"/>
+    <w:tmpl w:val="74A690A0"/>
+    <w:lvl w:ilvl="0" w:tplc="0809000F">
+      <w:start w:val="1"/>
+      <w:numFmt w:val="decimal"/>
+      <w:lvlText w:val="%1."/>
+      <w:lvlJc w:val="left"/>
+      <w:pPr>
+        <w:ind w:left="1287" w:hanging="360"/>
+      </w:pPr>
+    </w:lvl>
+    <w:lvl w:ilvl="1" w:tplc="08090019" w:tentative="1">
+      <w:start w:val="1"/>
+      <w:numFmt w:val="lowerLetter"/>
+      <w:lvlText w:val="%2."/>
+      <w:lvlJc w:val="left"/>
+      <w:pPr>
+        <w:ind w:left="2007" w:hanging="360"/>
+      </w:pPr>
+    </w:lvl>
+    <w:lvl w:ilvl="2" w:tplc="0809001B" w:tentative="1">
+      <w:start w:val="1"/>
+      <w:numFmt w:val="lowerRoman"/>
+      <w:lvlText w:val="%3."/>
+      <w:lvlJc w:val="right"/>
+      <w:pPr>
+        <w:ind w:left="2727" w:hanging="180"/>
+      </w:pPr>
+    </w:lvl>
+    <w:lvl w:ilvl="3" w:tplc="0809000F" w:tentative="1">
+      <w:start w:val="1"/>
+      <w:numFmt w:val="decimal"/>
+      <w:lvlText w:val="%4."/>
+      <w:lvlJc w:val="left"/>
+      <w:pPr>
+        <w:ind w:left="3447" w:hanging="360"/>
+      </w:pPr>
+    </w:lvl>
+    <w:lvl w:ilvl="4" w:tplc="08090019" w:tentative="1">
+      <w:start w:val="1"/>
+      <w:numFmt w:val="lowerLetter"/>
+      <w:lvlText w:val="%5."/>
+      <w:lvlJc w:val="left"/>
+      <w:pPr>
+        <w:ind w:left="4167" w:hanging="360"/>
+      </w:pPr>
+    </w:lvl>
+    <w:lvl w:ilvl="5" w:tplc="0809001B" w:tentative="1">
+      <w:start w:val="1"/>
+      <w:numFmt w:val="lowerRoman"/>
+      <w:lvlText w:val="%6."/>
+      <w:lvlJc w:val="right"/>
+      <w:pPr>
+        <w:ind w:left="4887" w:hanging="180"/>
+      </w:pPr>
+    </w:lvl>
+    <w:lvl w:ilvl="6" w:tplc="0809000F" w:tentative="1">
+      <w:start w:val="1"/>
+      <w:numFmt w:val="decimal"/>
+      <w:lvlText w:val="%7."/>
+      <w:lvlJc w:val="left"/>
+      <w:pPr>
+        <w:ind w:left="5607" w:hanging="360"/>
+      </w:pPr>
+    </w:lvl>
+    <w:lvl w:ilvl="7" w:tplc="08090019" w:tentative="1">
+      <w:start w:val="1"/>
+      <w:numFmt w:val="lowerLetter"/>
+      <w:lvlText w:val="%8."/>
+      <w:lvlJc w:val="left"/>
+      <w:pPr>
+        <w:ind w:left="6327" w:hanging="360"/>
+      </w:pPr>
+    </w:lvl>
+    <w:lvl w:ilvl="8" w:tplc="0809001B" w:tentative="1">
+      <w:start w:val="1"/>
+      <w:numFmt w:val="lowerRoman"/>
+      <w:lvlText w:val="%9."/>
+      <w:lvlJc w:val="right"/>
+      <w:pPr>
+        <w:ind w:left="7047" w:hanging="180"/>
+      </w:pPr>
+    </w:lvl>
+  </w:abstractNum>
+  <w:abstractNum w:abstractNumId="19">
     <w:nsid w:val="457A1B3E"/>
     <w:multiLevelType w:val="hybridMultilevel"/>
     <w:tmpl w:val="8174BD18"/>
@@ -6838,7 +8398,7 @@
       </w:pPr>
     </w:lvl>
   </w:abstractNum>
-  <w:abstractNum w:abstractNumId="15">
+  <w:abstractNum w:abstractNumId="20">
     <w:nsid w:val="460021C5"/>
     <w:multiLevelType w:val="hybridMultilevel"/>
     <w:tmpl w:val="374E1CAA"/>
@@ -6927,7 +8487,7 @@
       </w:pPr>
     </w:lvl>
   </w:abstractNum>
-  <w:abstractNum w:abstractNumId="16">
+  <w:abstractNum w:abstractNumId="21">
     <w:nsid w:val="461C70AE"/>
     <w:multiLevelType w:val="hybridMultilevel"/>
     <w:tmpl w:val="3DAA22A6"/>
@@ -7013,7 +8573,7 @@
       </w:pPr>
     </w:lvl>
   </w:abstractNum>
-  <w:abstractNum w:abstractNumId="17">
+  <w:abstractNum w:abstractNumId="22">
     <w:nsid w:val="46AB63AA"/>
     <w:multiLevelType w:val="hybridMultilevel"/>
     <w:tmpl w:val="9E5494B2"/>
@@ -7099,7 +8659,7 @@
       </w:pPr>
     </w:lvl>
   </w:abstractNum>
-  <w:abstractNum w:abstractNumId="18">
+  <w:abstractNum w:abstractNumId="23">
     <w:nsid w:val="4700096F"/>
     <w:multiLevelType w:val="hybridMultilevel"/>
     <w:tmpl w:val="3A0895C0"/>
@@ -7185,7 +8745,7 @@
       </w:pPr>
     </w:lvl>
   </w:abstractNum>
-  <w:abstractNum w:abstractNumId="19">
+  <w:abstractNum w:abstractNumId="24">
     <w:nsid w:val="487A3EA2"/>
     <w:multiLevelType w:val="hybridMultilevel"/>
     <w:tmpl w:val="ADBEE4D6"/>
@@ -7274,7 +8834,7 @@
       </w:pPr>
     </w:lvl>
   </w:abstractNum>
-  <w:abstractNum w:abstractNumId="20">
+  <w:abstractNum w:abstractNumId="25">
     <w:nsid w:val="49155C74"/>
     <w:multiLevelType w:val="hybridMultilevel"/>
     <w:tmpl w:val="E056E152"/>
@@ -7363,7 +8923,7 @@
       </w:pPr>
     </w:lvl>
   </w:abstractNum>
-  <w:abstractNum w:abstractNumId="21">
+  <w:abstractNum w:abstractNumId="26">
     <w:nsid w:val="4C2D2328"/>
     <w:multiLevelType w:val="hybridMultilevel"/>
     <w:tmpl w:val="C2E42B18"/>
@@ -7449,7 +9009,93 @@
       </w:pPr>
     </w:lvl>
   </w:abstractNum>
-  <w:abstractNum w:abstractNumId="22">
+  <w:abstractNum w:abstractNumId="27">
+    <w:nsid w:val="4C7E4A14"/>
+    <w:multiLevelType w:val="multilevel"/>
+    <w:tmpl w:val="0809001D"/>
+    <w:lvl w:ilvl="0">
+      <w:start w:val="1"/>
+      <w:numFmt w:val="decimal"/>
+      <w:lvlText w:val="%1)"/>
+      <w:lvlJc w:val="left"/>
+      <w:pPr>
+        <w:ind w:left="360" w:hanging="360"/>
+      </w:pPr>
+    </w:lvl>
+    <w:lvl w:ilvl="1">
+      <w:start w:val="1"/>
+      <w:numFmt w:val="lowerLetter"/>
+      <w:lvlText w:val="%2)"/>
+      <w:lvlJc w:val="left"/>
+      <w:pPr>
+        <w:ind w:left="720" w:hanging="360"/>
+      </w:pPr>
+    </w:lvl>
+    <w:lvl w:ilvl="2">
+      <w:start w:val="1"/>
+      <w:numFmt w:val="lowerRoman"/>
+      <w:lvlText w:val="%3)"/>
+      <w:lvlJc w:val="left"/>
+      <w:pPr>
+        <w:ind w:left="1080" w:hanging="360"/>
+      </w:pPr>
+    </w:lvl>
+    <w:lvl w:ilvl="3">
+      <w:start w:val="1"/>
+      <w:numFmt w:val="decimal"/>
+      <w:lvlText w:val="(%4)"/>
+      <w:lvlJc w:val="left"/>
+      <w:pPr>
+        <w:ind w:left="1440" w:hanging="360"/>
+      </w:pPr>
+    </w:lvl>
+    <w:lvl w:ilvl="4">
+      <w:start w:val="1"/>
+      <w:numFmt w:val="lowerLetter"/>
+      <w:lvlText w:val="(%5)"/>
+      <w:lvlJc w:val="left"/>
+      <w:pPr>
+        <w:ind w:left="1800" w:hanging="360"/>
+      </w:pPr>
+    </w:lvl>
+    <w:lvl w:ilvl="5">
+      <w:start w:val="1"/>
+      <w:numFmt w:val="lowerRoman"/>
+      <w:lvlText w:val="(%6)"/>
+      <w:lvlJc w:val="left"/>
+      <w:pPr>
+        <w:ind w:left="2160" w:hanging="360"/>
+      </w:pPr>
+    </w:lvl>
+    <w:lvl w:ilvl="6">
+      <w:start w:val="1"/>
+      <w:numFmt w:val="decimal"/>
+      <w:lvlText w:val="%7."/>
+      <w:lvlJc w:val="left"/>
+      <w:pPr>
+        <w:ind w:left="2520" w:hanging="360"/>
+      </w:pPr>
+    </w:lvl>
+    <w:lvl w:ilvl="7">
+      <w:start w:val="1"/>
+      <w:numFmt w:val="lowerLetter"/>
+      <w:lvlText w:val="%8."/>
+      <w:lvlJc w:val="left"/>
+      <w:pPr>
+        <w:ind w:left="2880" w:hanging="360"/>
+      </w:pPr>
+    </w:lvl>
+    <w:lvl w:ilvl="8">
+      <w:start w:val="1"/>
+      <w:numFmt w:val="lowerRoman"/>
+      <w:lvlText w:val="%9."/>
+      <w:lvlJc w:val="left"/>
+      <w:pPr>
+        <w:ind w:left="3240" w:hanging="360"/>
+      </w:pPr>
+    </w:lvl>
+  </w:abstractNum>
+  <w:abstractNum w:abstractNumId="28">
     <w:nsid w:val="52B53834"/>
     <w:multiLevelType w:val="hybridMultilevel"/>
     <w:tmpl w:val="ECEA7922"/>
@@ -7538,7 +9184,7 @@
       </w:pPr>
     </w:lvl>
   </w:abstractNum>
-  <w:abstractNum w:abstractNumId="23">
+  <w:abstractNum w:abstractNumId="29">
     <w:nsid w:val="54952C90"/>
     <w:multiLevelType w:val="hybridMultilevel"/>
     <w:tmpl w:val="8828067A"/>
@@ -7627,7 +9273,7 @@
       </w:pPr>
     </w:lvl>
   </w:abstractNum>
-  <w:abstractNum w:abstractNumId="24">
+  <w:abstractNum w:abstractNumId="30">
     <w:nsid w:val="55821C84"/>
     <w:multiLevelType w:val="hybridMultilevel"/>
     <w:tmpl w:val="36D4DD7A"/>
@@ -7716,7 +9362,7 @@
       </w:pPr>
     </w:lvl>
   </w:abstractNum>
-  <w:abstractNum w:abstractNumId="25">
+  <w:abstractNum w:abstractNumId="31">
     <w:nsid w:val="55C77F98"/>
     <w:multiLevelType w:val="hybridMultilevel"/>
     <w:tmpl w:val="9288E5EE"/>
@@ -7805,10 +9451,10 @@
       </w:pPr>
     </w:lvl>
   </w:abstractNum>
-  <w:abstractNum w:abstractNumId="26">
+  <w:abstractNum w:abstractNumId="32">
     <w:nsid w:val="619A151E"/>
     <w:multiLevelType w:val="hybridMultilevel"/>
-    <w:tmpl w:val="7DBC381A"/>
+    <w:tmpl w:val="EADC9C8E"/>
     <w:lvl w:ilvl="0" w:tplc="0409000F">
       <w:start w:val="1"/>
       <w:numFmt w:val="decimal"/>
@@ -7836,14 +9482,17 @@
         <w:ind w:left="2160" w:hanging="180"/>
       </w:pPr>
     </w:lvl>
-    <w:lvl w:ilvl="3" w:tplc="0409000F" w:tentative="1">
-      <w:start w:val="1"/>
-      <w:numFmt w:val="decimal"/>
-      <w:lvlText w:val="%4."/>
+    <w:lvl w:ilvl="3" w:tplc="A454D00C">
+      <w:start w:val="1"/>
+      <w:numFmt w:val="bullet"/>
+      <w:lvlText w:val="-"/>
       <w:lvlJc w:val="left"/>
       <w:pPr>
         <w:ind w:left="2880" w:hanging="360"/>
       </w:pPr>
+      <w:rPr>
+        <w:rFonts w:ascii="Arial" w:eastAsia="Times New Roman" w:hAnsi="Arial" w:cs="Arial" w:hint="default"/>
+      </w:rPr>
     </w:lvl>
     <w:lvl w:ilvl="4" w:tplc="04090019" w:tentative="1">
       <w:start w:val="1"/>
@@ -7891,7 +9540,7 @@
       </w:pPr>
     </w:lvl>
   </w:abstractNum>
-  <w:abstractNum w:abstractNumId="27">
+  <w:abstractNum w:abstractNumId="33">
     <w:nsid w:val="62A511F0"/>
     <w:multiLevelType w:val="hybridMultilevel"/>
     <w:tmpl w:val="7DBC381A"/>
@@ -7977,7 +9626,7 @@
       </w:pPr>
     </w:lvl>
   </w:abstractNum>
-  <w:abstractNum w:abstractNumId="28">
+  <w:abstractNum w:abstractNumId="34">
     <w:nsid w:val="63742C3C"/>
     <w:multiLevelType w:val="hybridMultilevel"/>
     <w:tmpl w:val="898EAED6"/>
@@ -8090,7 +9739,7 @@
       </w:rPr>
     </w:lvl>
   </w:abstractNum>
-  <w:abstractNum w:abstractNumId="29">
+  <w:abstractNum w:abstractNumId="35">
     <w:nsid w:val="65CD2810"/>
     <w:multiLevelType w:val="hybridMultilevel"/>
     <w:tmpl w:val="3662DE70"/>
@@ -8179,7 +9828,7 @@
       </w:pPr>
     </w:lvl>
   </w:abstractNum>
-  <w:abstractNum w:abstractNumId="30">
+  <w:abstractNum w:abstractNumId="36">
     <w:nsid w:val="6CB76E10"/>
     <w:multiLevelType w:val="hybridMultilevel"/>
     <w:tmpl w:val="6650A216"/>
@@ -8268,7 +9917,7 @@
       </w:pPr>
     </w:lvl>
   </w:abstractNum>
-  <w:abstractNum w:abstractNumId="31">
+  <w:abstractNum w:abstractNumId="37">
     <w:nsid w:val="6F544604"/>
     <w:multiLevelType w:val="hybridMultilevel"/>
     <w:tmpl w:val="658C47D4"/>
@@ -8357,7 +10006,7 @@
       </w:pPr>
     </w:lvl>
   </w:abstractNum>
-  <w:abstractNum w:abstractNumId="32">
+  <w:abstractNum w:abstractNumId="38">
     <w:nsid w:val="749F3F7A"/>
     <w:multiLevelType w:val="hybridMultilevel"/>
     <w:tmpl w:val="DBA63014"/>
@@ -8446,7 +10095,7 @@
       </w:pPr>
     </w:lvl>
   </w:abstractNum>
-  <w:abstractNum w:abstractNumId="33">
+  <w:abstractNum w:abstractNumId="39">
     <w:nsid w:val="770F48A6"/>
     <w:multiLevelType w:val="hybridMultilevel"/>
     <w:tmpl w:val="2F2E863E"/>
@@ -8539,10 +10188,10 @@
     <w:abstractNumId w:val="0"/>
   </w:num>
   <w:num w:numId="2">
-    <w:abstractNumId w:val="17"/>
+    <w:abstractNumId w:val="22"/>
   </w:num>
   <w:num w:numId="3">
-    <w:abstractNumId w:val="27"/>
+    <w:abstractNumId w:val="33"/>
   </w:num>
   <w:num w:numId="4">
     <w:abstractNumId w:val="0"/>
@@ -8575,97 +10224,115 @@
     </w:lvlOverride>
   </w:num>
   <w:num w:numId="5">
-    <w:abstractNumId w:val="28"/>
+    <w:abstractNumId w:val="34"/>
   </w:num>
   <w:num w:numId="6">
+    <w:abstractNumId w:val="37"/>
+  </w:num>
+  <w:num w:numId="7">
+    <w:abstractNumId w:val="12"/>
+  </w:num>
+  <w:num w:numId="8">
+    <w:abstractNumId w:val="24"/>
+  </w:num>
+  <w:num w:numId="9">
+    <w:abstractNumId w:val="10"/>
+  </w:num>
+  <w:num w:numId="10">
+    <w:abstractNumId w:val="6"/>
+  </w:num>
+  <w:num w:numId="11">
+    <w:abstractNumId w:val="9"/>
+  </w:num>
+  <w:num w:numId="12">
+    <w:abstractNumId w:val="15"/>
+  </w:num>
+  <w:num w:numId="13">
+    <w:abstractNumId w:val="30"/>
+  </w:num>
+  <w:num w:numId="14">
+    <w:abstractNumId w:val="29"/>
+  </w:num>
+  <w:num w:numId="15">
     <w:abstractNumId w:val="31"/>
   </w:num>
-  <w:num w:numId="7">
-    <w:abstractNumId w:val="9"/>
-  </w:num>
-  <w:num w:numId="8">
-    <w:abstractNumId w:val="19"/>
-  </w:num>
-  <w:num w:numId="9">
-    <w:abstractNumId w:val="7"/>
-  </w:num>
-  <w:num w:numId="10">
-    <w:abstractNumId w:val="5"/>
-  </w:num>
-  <w:num w:numId="11">
-    <w:abstractNumId w:val="6"/>
-  </w:num>
-  <w:num w:numId="12">
-    <w:abstractNumId w:val="11"/>
-  </w:num>
-  <w:num w:numId="13">
-    <w:abstractNumId w:val="24"/>
-  </w:num>
-  <w:num w:numId="14">
-    <w:abstractNumId w:val="23"/>
-  </w:num>
-  <w:num w:numId="15">
-    <w:abstractNumId w:val="25"/>
-  </w:num>
   <w:num w:numId="16">
-    <w:abstractNumId w:val="22"/>
+    <w:abstractNumId w:val="28"/>
   </w:num>
   <w:num w:numId="17">
     <w:abstractNumId w:val="1"/>
   </w:num>
   <w:num w:numId="18">
-    <w:abstractNumId w:val="10"/>
+    <w:abstractNumId w:val="14"/>
   </w:num>
   <w:num w:numId="19">
-    <w:abstractNumId w:val="33"/>
+    <w:abstractNumId w:val="39"/>
   </w:num>
   <w:num w:numId="20">
-    <w:abstractNumId w:val="4"/>
+    <w:abstractNumId w:val="5"/>
   </w:num>
   <w:num w:numId="21">
-    <w:abstractNumId w:val="8"/>
+    <w:abstractNumId w:val="11"/>
   </w:num>
   <w:num w:numId="22">
-    <w:abstractNumId w:val="20"/>
+    <w:abstractNumId w:val="25"/>
   </w:num>
   <w:num w:numId="23">
-    <w:abstractNumId w:val="15"/>
+    <w:abstractNumId w:val="20"/>
   </w:num>
   <w:num w:numId="24">
     <w:abstractNumId w:val="2"/>
   </w:num>
   <w:num w:numId="25">
+    <w:abstractNumId w:val="38"/>
+  </w:num>
+  <w:num w:numId="26">
+    <w:abstractNumId w:val="36"/>
+  </w:num>
+  <w:num w:numId="27">
+    <w:abstractNumId w:val="19"/>
+  </w:num>
+  <w:num w:numId="28">
+    <w:abstractNumId w:val="35"/>
+  </w:num>
+  <w:num w:numId="29">
+    <w:abstractNumId w:val="4"/>
+  </w:num>
+  <w:num w:numId="30">
+    <w:abstractNumId w:val="16"/>
+  </w:num>
+  <w:num w:numId="31">
+    <w:abstractNumId w:val="26"/>
+  </w:num>
+  <w:num w:numId="32">
+    <w:abstractNumId w:val="17"/>
+  </w:num>
+  <w:num w:numId="33">
+    <w:abstractNumId w:val="23"/>
+  </w:num>
+  <w:num w:numId="34">
+    <w:abstractNumId w:val="21"/>
+  </w:num>
+  <w:num w:numId="35">
     <w:abstractNumId w:val="32"/>
   </w:num>
-  <w:num w:numId="26">
-    <w:abstractNumId w:val="30"/>
+  <w:num w:numId="36">
+    <w:abstractNumId w:val="18"/>
   </w:num>
-  <w:num w:numId="27">
-    <w:abstractNumId w:val="14"/>
-  </w:num>
-  <w:num w:numId="28">
-    <w:abstractNumId w:val="29"/>
-  </w:num>
-  <w:num w:numId="29">
-    <w:abstractNumId w:val="3"/>
-  </w:num>
-  <w:num w:numId="30">
-    <w:abstractNumId w:val="12"/>
-  </w:num>
-  <w:num w:numId="31">
-    <w:abstractNumId w:val="21"/>
-  </w:num>
-  <w:num w:numId="32">
+  <w:num w:numId="37">
     <w:abstractNumId w:val="13"/>
   </w:num>
-  <w:num w:numId="33">
-    <w:abstractNumId w:val="18"/>
+  <w:num w:numId="38">
+    <w:abstractNumId w:val="27"/>
   </w:num>
-  <w:num w:numId="34">
-    <w:abstractNumId w:val="16"/>
+  <w:num w:numId="39">
+    <w:abstractNumId w:val="7"/>
   </w:num>
-  <w:num w:numId="35">
-    <w:abstractNumId w:val="26"/>
+  <w:num w:numId="40">
+    <w:abstractNumId w:val="8"/>
+  </w:num>
+  <w:num w:numId="41">
+    <w:abstractNumId w:val="3"/>
   </w:num>
 </w:numbering>
 </file>
@@ -8683,7 +10350,7 @@
     </w:rPrDefault>
     <w:pPrDefault/>
   </w:docDefaults>
-  <w:latentStyles w:defLockedState="0" w:defUIPriority="99" w:defSemiHidden="0" w:defUnhideWhenUsed="0" w:defQFormat="0" w:count="371">
+  <w:latentStyles w:defLockedState="0" w:defUIPriority="99" w:defSemiHidden="0" w:defUnhideWhenUsed="0" w:defQFormat="0" w:count="382">
     <w:lsdException w:name="Normal" w:uiPriority="0" w:qFormat="1"/>
     <w:lsdException w:name="heading 1" w:uiPriority="0" w:qFormat="1"/>
     <w:lsdException w:name="heading 2" w:semiHidden="1" w:uiPriority="0" w:unhideWhenUsed="1" w:qFormat="1"/>
@@ -8789,7 +10456,6 @@
     <w:lsdException w:name="HTML Sample" w:semiHidden="1" w:unhideWhenUsed="1"/>
     <w:lsdException w:name="HTML Typewriter" w:semiHidden="1" w:unhideWhenUsed="1"/>
     <w:lsdException w:name="HTML Variable" w:semiHidden="1" w:unhideWhenUsed="1"/>
-    <w:lsdException w:name="Normal Table" w:semiHidden="1" w:unhideWhenUsed="1"/>
     <w:lsdException w:name="annotation subject" w:semiHidden="1" w:unhideWhenUsed="1"/>
     <w:lsdException w:name="No List" w:semiHidden="1" w:unhideWhenUsed="1"/>
     <w:lsdException w:name="Outline List 1" w:semiHidden="1" w:unhideWhenUsed="1"/>
@@ -8835,11 +10501,9 @@
     <w:lsdException w:name="Table Subtle 1" w:semiHidden="1" w:unhideWhenUsed="1"/>
     <w:lsdException w:name="Table Subtle 2" w:semiHidden="1" w:unhideWhenUsed="1"/>
     <w:lsdException w:name="Table Web 1" w:semiHidden="1" w:unhideWhenUsed="1"/>
-    <w:lsdException w:name="Table Web 2" w:semiHidden="1" w:unhideWhenUsed="1"/>
     <w:lsdException w:name="Table Web 3" w:semiHidden="1" w:unhideWhenUsed="1"/>
     <w:lsdException w:name="Balloon Text" w:semiHidden="1" w:unhideWhenUsed="1"/>
     <w:lsdException w:name="Table Grid" w:uiPriority="39"/>
-    <w:lsdException w:name="Table Theme" w:semiHidden="1" w:unhideWhenUsed="1"/>
     <w:lsdException w:name="Placeholder Text" w:semiHidden="1"/>
     <w:lsdException w:name="No Spacing" w:uiPriority="1" w:qFormat="1"/>
     <w:lsdException w:name="Light Shading" w:uiPriority="60"/>
@@ -9055,6 +10719,8 @@
     <w:lsdException w:name="List Table 5 Dark Accent 6" w:uiPriority="50"/>
     <w:lsdException w:name="List Table 6 Colorful Accent 6" w:uiPriority="51"/>
     <w:lsdException w:name="List Table 7 Colorful Accent 6" w:uiPriority="52"/>
+    <w:lsdException w:name="Mention" w:semiHidden="1" w:unhideWhenUsed="1"/>
+    <w:lsdException w:name="Smart Hyperlink" w:semiHidden="1" w:unhideWhenUsed="1"/>
   </w:latentStyles>
   <w:style w:type="paragraph" w:default="1" w:styleId="Normal">
     <w:name w:val="Normal"/>
@@ -9573,6 +11239,7 @@
     <w:uiPriority w:val="39"/>
     <w:rsid w:val="001A0E41"/>
     <w:tblPr>
+      <w:tblInd w:w="0" w:type="dxa"/>
       <w:tblBorders>
         <w:top w:val="single" w:sz="4" w:space="0" w:color="auto"/>
         <w:left w:val="single" w:sz="4" w:space="0" w:color="auto"/>
@@ -9581,6 +11248,12 @@
         <w:insideH w:val="single" w:sz="4" w:space="0" w:color="auto"/>
         <w:insideV w:val="single" w:sz="4" w:space="0" w:color="auto"/>
       </w:tblBorders>
+      <w:tblCellMar>
+        <w:top w:w="0" w:type="dxa"/>
+        <w:left w:w="108" w:type="dxa"/>
+        <w:bottom w:w="0" w:type="dxa"/>
+        <w:right w:w="108" w:type="dxa"/>
+      </w:tblCellMar>
     </w:tblPr>
   </w:style>
   <w:style w:type="paragraph" w:styleId="BalloonText">
@@ -9939,7 +11612,7 @@
 </file>
 
 <file path=customXml/itemProps1.xml><?xml version="1.0" encoding="utf-8"?>
-<ds:datastoreItem xmlns:ds="http://schemas.openxmlformats.org/officeDocument/2006/customXml" ds:itemID="{1309EF76-F438-4200-B07D-785B342D7DFA}">
+<ds:datastoreItem xmlns:ds="http://schemas.openxmlformats.org/officeDocument/2006/customXml" ds:itemID="{3515F209-6EA7-5A48-A6D7-34EE539670F7}">
   <ds:schemaRefs>
     <ds:schemaRef ds:uri="http://schemas.openxmlformats.org/officeDocument/2006/bibliography"/>
   </ds:schemaRefs>

</xml_diff>